<commit_message>
✨: start second task of Lab2
</commit_message>
<xml_diff>
--- a/Labs/Lab2/Lab2_Dominskyi_Valentyn_IP93.docx
+++ b/Labs/Lab2/Lab2_Dominskyi_Valentyn_IP93.docx
@@ -5809,6 +5809,10 @@
               <w:t xml:space="preserve">        </w:t>
             </w:r>
             <w:r>
+              <w:rPr>
+                <w:noProof/>
+                <w:lang w:eastAsia="uk-UA"/>
+              </w:rPr>
               <w:drawing>
                 <wp:inline distT="0" distB="0" distL="0" distR="0" wp14:anchorId="5043B9E6" wp14:editId="0C924830">
                   <wp:extent cx="965200" cy="405915"/>
@@ -5965,7 +5969,9 @@
             </w:r>
             <w:r>
               <w:rPr>
-                <w:sz w:val="24"/>
+                <w:noProof/>
+                <w:sz w:val="24"/>
+                <w:lang w:eastAsia="uk-UA"/>
               </w:rPr>
               <w:drawing>
                 <wp:inline distT="0" distB="0" distL="0" distR="0" wp14:anchorId="105684E2" wp14:editId="5A83F335">
@@ -6062,14 +6068,7 @@
                 <w:sz w:val="22"/>
                 <w:lang w:val="uk-UA"/>
               </w:rPr>
-              <w:t>д</w:t>
-            </w:r>
-            <w:r>
-              <w:rPr>
-                <w:sz w:val="22"/>
-                <w:lang w:val="uk-UA"/>
-              </w:rPr>
-              <w:t>изайну</w:t>
+              <w:t>дизайну</w:t>
             </w:r>
           </w:p>
         </w:tc>
@@ -6128,7 +6127,9 @@
             </w:r>
             <w:r>
               <w:rPr>
-                <w:sz w:val="24"/>
+                <w:noProof/>
+                <w:sz w:val="24"/>
+                <w:lang w:eastAsia="uk-UA"/>
               </w:rPr>
               <w:drawing>
                 <wp:inline distT="0" distB="0" distL="0" distR="0" wp14:anchorId="7292CECC" wp14:editId="0867985B">
@@ -6228,14 +6229,7 @@
                 <w:sz w:val="22"/>
                 <w:lang w:val="uk-UA"/>
               </w:rPr>
-              <w:t>д</w:t>
-            </w:r>
-            <w:r>
-              <w:rPr>
-                <w:sz w:val="22"/>
-                <w:lang w:val="uk-UA"/>
-              </w:rPr>
-              <w:t>изайну</w:t>
+              <w:t>дизайну</w:t>
             </w:r>
           </w:p>
         </w:tc>
@@ -6310,7 +6304,9 @@
             </w:r>
             <w:r>
               <w:rPr>
-                <w:sz w:val="24"/>
+                <w:noProof/>
+                <w:sz w:val="24"/>
+                <w:lang w:eastAsia="uk-UA"/>
               </w:rPr>
               <w:drawing>
                 <wp:inline distT="0" distB="0" distL="0" distR="0" wp14:anchorId="3DFF7EBF" wp14:editId="72D86C21">
@@ -6472,7 +6468,9 @@
             </w:r>
             <w:r>
               <w:rPr>
-                <w:sz w:val="24"/>
+                <w:noProof/>
+                <w:sz w:val="24"/>
+                <w:lang w:eastAsia="uk-UA"/>
               </w:rPr>
               <w:drawing>
                 <wp:inline distT="0" distB="0" distL="0" distR="0" wp14:anchorId="30C46D65" wp14:editId="1663091C">
@@ -6624,7 +6622,9 @@
             </w:r>
             <w:r>
               <w:rPr>
-                <w:sz w:val="24"/>
+                <w:noProof/>
+                <w:sz w:val="24"/>
+                <w:lang w:eastAsia="uk-UA"/>
               </w:rPr>
               <w:drawing>
                 <wp:inline distT="0" distB="0" distL="0" distR="0" wp14:anchorId="68EBF1BF" wp14:editId="4F61C49E">
@@ -6774,11 +6774,11 @@
               </w:rPr>
               <w:t xml:space="preserve">     </w:t>
             </w:r>
-            <w:bookmarkStart w:id="11" w:name="_GoBack"/>
-            <w:bookmarkEnd w:id="11"/>
-            <w:r>
-              <w:rPr>
-                <w:sz w:val="24"/>
+            <w:r>
+              <w:rPr>
+                <w:noProof/>
+                <w:sz w:val="24"/>
+                <w:lang w:eastAsia="uk-UA"/>
               </w:rPr>
               <w:drawing>
                 <wp:inline distT="0" distB="0" distL="0" distR="0" wp14:anchorId="7F3ACB76" wp14:editId="4776606C">
@@ -6858,12 +6858,12 @@
           <w:rFonts w:cstheme="minorHAnsi"/>
         </w:rPr>
       </w:pPr>
-      <w:bookmarkStart w:id="12" w:name="_Toc95252109"/>
+      <w:bookmarkStart w:id="11" w:name="_Toc95252109"/>
       <w:r>
         <w:lastRenderedPageBreak/>
         <w:t>Протокол виконання завдання №2</w:t>
       </w:r>
-      <w:bookmarkEnd w:id="12"/>
+      <w:bookmarkEnd w:id="11"/>
     </w:p>
     <w:p>
       <w:pPr>
@@ -6902,10 +6902,12 @@
               <w:bottom w:val="single" w:sz="4" w:space="0" w:color="000000"/>
               <w:right w:val="single" w:sz="4" w:space="0" w:color="000000"/>
             </w:tcBorders>
-          </w:tcPr>
-          <w:p>
-            <w:pPr>
-              <w:spacing w:after="0" w:line="259" w:lineRule="auto"/>
+            <w:vAlign w:val="center"/>
+          </w:tcPr>
+          <w:p>
+            <w:pPr>
+              <w:spacing w:after="0" w:line="259" w:lineRule="auto"/>
+              <w:jc w:val="center"/>
             </w:pPr>
             <w:proofErr w:type="spellStart"/>
             <w:r>
@@ -6932,35 +6934,41 @@
               <w:t>проекту</w:t>
             </w:r>
             <w:proofErr w:type="spellEnd"/>
-            <w:r>
-              <w:rPr>
-                <w:b/>
-                <w:sz w:val="24"/>
-              </w:rPr>
-              <w:t xml:space="preserve"> </w:t>
-            </w:r>
-          </w:p>
-        </w:tc>
-        <w:tc>
-          <w:tcPr>
-            <w:tcW w:w="6157" w:type="dxa"/>
-            <w:tcBorders>
-              <w:top w:val="single" w:sz="4" w:space="0" w:color="000000"/>
-              <w:left w:val="single" w:sz="4" w:space="0" w:color="000000"/>
-              <w:bottom w:val="single" w:sz="4" w:space="0" w:color="000000"/>
-              <w:right w:val="single" w:sz="4" w:space="0" w:color="000000"/>
-            </w:tcBorders>
+          </w:p>
+        </w:tc>
+        <w:tc>
+          <w:tcPr>
+            <w:tcW w:w="6158" w:type="dxa"/>
+            <w:tcBorders>
+              <w:top w:val="single" w:sz="4" w:space="0" w:color="000000"/>
+              <w:left w:val="single" w:sz="4" w:space="0" w:color="000000"/>
+              <w:bottom w:val="single" w:sz="4" w:space="0" w:color="000000"/>
+              <w:right w:val="single" w:sz="4" w:space="0" w:color="000000"/>
+            </w:tcBorders>
+            <w:vAlign w:val="center"/>
           </w:tcPr>
           <w:p>
             <w:pPr>
               <w:spacing w:after="0" w:line="259" w:lineRule="auto"/>
               <w:ind w:left="2"/>
-            </w:pPr>
-            <w:r>
-              <w:rPr>
-                <w:sz w:val="24"/>
-              </w:rPr>
-              <w:t xml:space="preserve"> </w:t>
+              <w:jc w:val="center"/>
+            </w:pPr>
+            <w:proofErr w:type="spellStart"/>
+            <w:r>
+              <w:t>KyivTV</w:t>
+            </w:r>
+            <w:proofErr w:type="spellEnd"/>
+            <w:r>
+              <w:t xml:space="preserve"> Media</w:t>
+            </w:r>
+            <w:r>
+              <w:rPr>
+                <w:lang w:val="uk-UA"/>
+              </w:rPr>
+              <w:t xml:space="preserve"> </w:t>
+            </w:r>
+            <w:r>
+              <w:t>IS</w:t>
             </w:r>
           </w:p>
         </w:tc>
@@ -6978,10 +6986,12 @@
               <w:bottom w:val="single" w:sz="4" w:space="0" w:color="000000"/>
               <w:right w:val="single" w:sz="4" w:space="0" w:color="000000"/>
             </w:tcBorders>
-          </w:tcPr>
-          <w:p>
-            <w:pPr>
-              <w:spacing w:after="0" w:line="259" w:lineRule="auto"/>
+            <w:vAlign w:val="center"/>
+          </w:tcPr>
+          <w:p>
+            <w:pPr>
+              <w:spacing w:after="0" w:line="259" w:lineRule="auto"/>
+              <w:jc w:val="center"/>
             </w:pPr>
             <w:proofErr w:type="spellStart"/>
             <w:r>
@@ -7109,13 +7119,13 @@
                 <w:b/>
                 <w:sz w:val="24"/>
               </w:rPr>
-              <w:t xml:space="preserve">) </w:t>
-            </w:r>
-          </w:p>
-        </w:tc>
-        <w:tc>
-          <w:tcPr>
-            <w:tcW w:w="6157" w:type="dxa"/>
+              <w:t>)</w:t>
+            </w:r>
+          </w:p>
+        </w:tc>
+        <w:tc>
+          <w:tcPr>
+            <w:tcW w:w="6158" w:type="dxa"/>
             <w:tcBorders>
               <w:top w:val="single" w:sz="4" w:space="0" w:color="000000"/>
               <w:left w:val="single" w:sz="4" w:space="0" w:color="000000"/>
@@ -7128,12 +7138,19 @@
             <w:pPr>
               <w:spacing w:after="0" w:line="259" w:lineRule="auto"/>
               <w:ind w:left="2"/>
-            </w:pPr>
-            <w:r>
-              <w:rPr>
-                <w:sz w:val="24"/>
-              </w:rPr>
-              <w:t xml:space="preserve"> </w:t>
+              <w:jc w:val="center"/>
+            </w:pPr>
+            <w:r>
+              <w:rPr>
+                <w:sz w:val="36"/>
+              </w:rPr>
+              <w:t>01.03.2022</w:t>
+            </w:r>
+            <w:r>
+              <w:rPr>
+                <w:sz w:val="36"/>
+              </w:rPr>
+              <w:t xml:space="preserve"> / 31.08.2022</w:t>
             </w:r>
           </w:p>
         </w:tc>
@@ -7151,10 +7168,12 @@
               <w:bottom w:val="single" w:sz="4" w:space="0" w:color="000000"/>
               <w:right w:val="single" w:sz="4" w:space="0" w:color="000000"/>
             </w:tcBorders>
-          </w:tcPr>
-          <w:p>
-            <w:pPr>
-              <w:spacing w:after="0" w:line="259" w:lineRule="auto"/>
+            <w:vAlign w:val="center"/>
+          </w:tcPr>
+          <w:p>
+            <w:pPr>
+              <w:spacing w:after="0" w:line="259" w:lineRule="auto"/>
+              <w:jc w:val="center"/>
             </w:pPr>
             <w:proofErr w:type="spellStart"/>
             <w:r>
@@ -7218,30 +7237,42 @@
                 <w:b/>
                 <w:sz w:val="24"/>
               </w:rPr>
-              <w:t xml:space="preserve">.) </w:t>
-            </w:r>
-          </w:p>
-        </w:tc>
-        <w:tc>
-          <w:tcPr>
-            <w:tcW w:w="6157" w:type="dxa"/>
-            <w:tcBorders>
-              <w:top w:val="single" w:sz="4" w:space="0" w:color="000000"/>
-              <w:left w:val="single" w:sz="4" w:space="0" w:color="000000"/>
-              <w:bottom w:val="single" w:sz="4" w:space="0" w:color="000000"/>
-              <w:right w:val="single" w:sz="4" w:space="0" w:color="000000"/>
-            </w:tcBorders>
+              <w:t>.)</w:t>
+            </w:r>
+          </w:p>
+        </w:tc>
+        <w:tc>
+          <w:tcPr>
+            <w:tcW w:w="6158" w:type="dxa"/>
+            <w:tcBorders>
+              <w:top w:val="single" w:sz="4" w:space="0" w:color="000000"/>
+              <w:left w:val="single" w:sz="4" w:space="0" w:color="000000"/>
+              <w:bottom w:val="single" w:sz="4" w:space="0" w:color="000000"/>
+              <w:right w:val="single" w:sz="4" w:space="0" w:color="000000"/>
+            </w:tcBorders>
+            <w:vAlign w:val="center"/>
           </w:tcPr>
           <w:p>
             <w:pPr>
               <w:spacing w:after="0" w:line="259" w:lineRule="auto"/>
               <w:ind w:left="2"/>
-            </w:pPr>
-            <w:r>
-              <w:rPr>
-                <w:sz w:val="24"/>
-              </w:rPr>
-              <w:t xml:space="preserve"> </w:t>
+              <w:jc w:val="center"/>
+              <w:rPr>
+                <w:lang w:val="uk-UA"/>
+              </w:rPr>
+            </w:pPr>
+            <w:r>
+              <w:rPr>
+                <w:sz w:val="32"/>
+              </w:rPr>
+              <w:t xml:space="preserve">700 </w:t>
+            </w:r>
+            <w:r>
+              <w:rPr>
+                <w:sz w:val="32"/>
+                <w:lang w:val="uk-UA"/>
+              </w:rPr>
+              <w:t>тис. гривень</w:t>
             </w:r>
           </w:p>
         </w:tc>
@@ -7259,10 +7290,12 @@
               <w:bottom w:val="single" w:sz="4" w:space="0" w:color="000000"/>
               <w:right w:val="single" w:sz="4" w:space="0" w:color="000000"/>
             </w:tcBorders>
-          </w:tcPr>
-          <w:p>
-            <w:pPr>
-              <w:spacing w:after="0" w:line="259" w:lineRule="auto"/>
+            <w:vAlign w:val="center"/>
+          </w:tcPr>
+          <w:p>
+            <w:pPr>
+              <w:spacing w:after="0" w:line="259" w:lineRule="auto"/>
+              <w:jc w:val="center"/>
             </w:pPr>
             <w:proofErr w:type="spellStart"/>
             <w:r>
@@ -7305,35 +7338,33 @@
               <w:t>реалізації</w:t>
             </w:r>
             <w:proofErr w:type="spellEnd"/>
-            <w:r>
-              <w:rPr>
-                <w:b/>
-                <w:sz w:val="24"/>
-              </w:rPr>
-              <w:t xml:space="preserve"> </w:t>
-            </w:r>
-          </w:p>
-        </w:tc>
-        <w:tc>
-          <w:tcPr>
-            <w:tcW w:w="6157" w:type="dxa"/>
-            <w:tcBorders>
-              <w:top w:val="single" w:sz="4" w:space="0" w:color="000000"/>
-              <w:left w:val="single" w:sz="4" w:space="0" w:color="000000"/>
-              <w:bottom w:val="single" w:sz="4" w:space="0" w:color="000000"/>
-              <w:right w:val="single" w:sz="4" w:space="0" w:color="000000"/>
-            </w:tcBorders>
+          </w:p>
+        </w:tc>
+        <w:tc>
+          <w:tcPr>
+            <w:tcW w:w="6158" w:type="dxa"/>
+            <w:tcBorders>
+              <w:top w:val="single" w:sz="4" w:space="0" w:color="000000"/>
+              <w:left w:val="single" w:sz="4" w:space="0" w:color="000000"/>
+              <w:bottom w:val="single" w:sz="4" w:space="0" w:color="000000"/>
+              <w:right w:val="single" w:sz="4" w:space="0" w:color="000000"/>
+            </w:tcBorders>
+            <w:vAlign w:val="center"/>
           </w:tcPr>
           <w:p>
             <w:pPr>
               <w:spacing w:after="0" w:line="259" w:lineRule="auto"/>
               <w:ind w:left="2"/>
-            </w:pPr>
-            <w:r>
-              <w:rPr>
-                <w:sz w:val="24"/>
-              </w:rPr>
-              <w:t xml:space="preserve"> </w:t>
+              <w:jc w:val="center"/>
+              <w:rPr>
+                <w:lang w:val="uk-UA"/>
+              </w:rPr>
+            </w:pPr>
+            <w:r>
+              <w:rPr>
+                <w:lang w:val="uk-UA"/>
+              </w:rPr>
+              <w:t>Інформаційна / комунікаційна</w:t>
             </w:r>
           </w:p>
         </w:tc>
@@ -7351,10 +7382,12 @@
               <w:bottom w:val="single" w:sz="4" w:space="0" w:color="000000"/>
               <w:right w:val="single" w:sz="4" w:space="0" w:color="000000"/>
             </w:tcBorders>
-          </w:tcPr>
-          <w:p>
-            <w:pPr>
-              <w:spacing w:after="0" w:line="259" w:lineRule="auto"/>
+            <w:vAlign w:val="center"/>
+          </w:tcPr>
+          <w:p>
+            <w:pPr>
+              <w:spacing w:after="0" w:line="259" w:lineRule="auto"/>
+              <w:jc w:val="center"/>
             </w:pPr>
             <w:proofErr w:type="spellStart"/>
             <w:r>
@@ -7381,35 +7414,33 @@
               <w:t>реалізації</w:t>
             </w:r>
             <w:proofErr w:type="spellEnd"/>
-            <w:r>
-              <w:rPr>
-                <w:b/>
-                <w:sz w:val="24"/>
-              </w:rPr>
-              <w:t xml:space="preserve"> </w:t>
-            </w:r>
-          </w:p>
-        </w:tc>
-        <w:tc>
-          <w:tcPr>
-            <w:tcW w:w="6157" w:type="dxa"/>
-            <w:tcBorders>
-              <w:top w:val="single" w:sz="4" w:space="0" w:color="000000"/>
-              <w:left w:val="single" w:sz="4" w:space="0" w:color="000000"/>
-              <w:bottom w:val="single" w:sz="4" w:space="0" w:color="000000"/>
-              <w:right w:val="single" w:sz="4" w:space="0" w:color="000000"/>
-            </w:tcBorders>
+          </w:p>
+        </w:tc>
+        <w:tc>
+          <w:tcPr>
+            <w:tcW w:w="6158" w:type="dxa"/>
+            <w:tcBorders>
+              <w:top w:val="single" w:sz="4" w:space="0" w:color="000000"/>
+              <w:left w:val="single" w:sz="4" w:space="0" w:color="000000"/>
+              <w:bottom w:val="single" w:sz="4" w:space="0" w:color="000000"/>
+              <w:right w:val="single" w:sz="4" w:space="0" w:color="000000"/>
+            </w:tcBorders>
+            <w:vAlign w:val="center"/>
           </w:tcPr>
           <w:p>
             <w:pPr>
               <w:spacing w:after="0" w:line="259" w:lineRule="auto"/>
               <w:ind w:left="2"/>
-            </w:pPr>
-            <w:r>
-              <w:rPr>
-                <w:sz w:val="24"/>
-              </w:rPr>
-              <w:t xml:space="preserve"> </w:t>
+              <w:jc w:val="center"/>
+              <w:rPr>
+                <w:lang w:val="uk-UA"/>
+              </w:rPr>
+            </w:pPr>
+            <w:r>
+              <w:rPr>
+                <w:lang w:val="uk-UA"/>
+              </w:rPr>
+              <w:t>м. Київ</w:t>
             </w:r>
           </w:p>
         </w:tc>
@@ -7427,10 +7458,12 @@
               <w:bottom w:val="single" w:sz="4" w:space="0" w:color="000000"/>
               <w:right w:val="single" w:sz="4" w:space="0" w:color="000000"/>
             </w:tcBorders>
-          </w:tcPr>
-          <w:p>
-            <w:pPr>
-              <w:spacing w:after="0" w:line="259" w:lineRule="auto"/>
+            <w:vAlign w:val="center"/>
+          </w:tcPr>
+          <w:p>
+            <w:pPr>
+              <w:spacing w:after="0" w:line="259" w:lineRule="auto"/>
+              <w:jc w:val="center"/>
             </w:pPr>
             <w:proofErr w:type="spellStart"/>
             <w:r>
@@ -7457,35 +7490,35 @@
               <w:t>проекту</w:t>
             </w:r>
             <w:proofErr w:type="spellEnd"/>
-            <w:r>
-              <w:rPr>
-                <w:b/>
-                <w:sz w:val="24"/>
-              </w:rPr>
-              <w:t xml:space="preserve"> </w:t>
-            </w:r>
-          </w:p>
-        </w:tc>
-        <w:tc>
-          <w:tcPr>
-            <w:tcW w:w="6157" w:type="dxa"/>
-            <w:tcBorders>
-              <w:top w:val="single" w:sz="4" w:space="0" w:color="000000"/>
-              <w:left w:val="single" w:sz="4" w:space="0" w:color="000000"/>
-              <w:bottom w:val="single" w:sz="4" w:space="0" w:color="000000"/>
-              <w:right w:val="single" w:sz="4" w:space="0" w:color="000000"/>
-            </w:tcBorders>
+          </w:p>
+        </w:tc>
+        <w:tc>
+          <w:tcPr>
+            <w:tcW w:w="6158" w:type="dxa"/>
+            <w:tcBorders>
+              <w:top w:val="single" w:sz="4" w:space="0" w:color="000000"/>
+              <w:left w:val="single" w:sz="4" w:space="0" w:color="000000"/>
+              <w:bottom w:val="single" w:sz="4" w:space="0" w:color="000000"/>
+              <w:right w:val="single" w:sz="4" w:space="0" w:color="000000"/>
+            </w:tcBorders>
+            <w:vAlign w:val="center"/>
           </w:tcPr>
           <w:p>
             <w:pPr>
               <w:spacing w:after="0" w:line="259" w:lineRule="auto"/>
               <w:ind w:left="2"/>
-            </w:pPr>
-            <w:r>
-              <w:rPr>
-                <w:sz w:val="24"/>
-              </w:rPr>
-              <w:t xml:space="preserve"> </w:t>
+              <w:jc w:val="center"/>
+              <w:rPr>
+                <w:lang w:val="uk-UA"/>
+              </w:rPr>
+            </w:pPr>
+            <w:proofErr w:type="spellStart"/>
+            <w:r>
+              <w:t>KyivTV</w:t>
+            </w:r>
+            <w:proofErr w:type="spellEnd"/>
+            <w:r>
+              <w:t xml:space="preserve"> Media</w:t>
             </w:r>
           </w:p>
         </w:tc>
@@ -7503,10 +7536,12 @@
               <w:bottom w:val="single" w:sz="4" w:space="0" w:color="000000"/>
               <w:right w:val="single" w:sz="4" w:space="0" w:color="000000"/>
             </w:tcBorders>
-          </w:tcPr>
-          <w:p>
-            <w:pPr>
-              <w:spacing w:after="0" w:line="259" w:lineRule="auto"/>
+            <w:vAlign w:val="center"/>
+          </w:tcPr>
+          <w:p>
+            <w:pPr>
+              <w:spacing w:after="0" w:line="259" w:lineRule="auto"/>
+              <w:jc w:val="center"/>
             </w:pPr>
             <w:proofErr w:type="spellStart"/>
             <w:r>
@@ -7533,35 +7568,61 @@
               <w:t>проекту</w:t>
             </w:r>
             <w:proofErr w:type="spellEnd"/>
-            <w:r>
-              <w:rPr>
-                <w:b/>
-                <w:sz w:val="24"/>
-              </w:rPr>
-              <w:t xml:space="preserve"> </w:t>
-            </w:r>
-          </w:p>
-        </w:tc>
-        <w:tc>
-          <w:tcPr>
-            <w:tcW w:w="6157" w:type="dxa"/>
-            <w:tcBorders>
-              <w:top w:val="single" w:sz="4" w:space="0" w:color="000000"/>
-              <w:left w:val="single" w:sz="4" w:space="0" w:color="000000"/>
-              <w:bottom w:val="single" w:sz="4" w:space="0" w:color="000000"/>
-              <w:right w:val="single" w:sz="4" w:space="0" w:color="000000"/>
-            </w:tcBorders>
+          </w:p>
+        </w:tc>
+        <w:tc>
+          <w:tcPr>
+            <w:tcW w:w="6158" w:type="dxa"/>
+            <w:tcBorders>
+              <w:top w:val="single" w:sz="4" w:space="0" w:color="000000"/>
+              <w:left w:val="single" w:sz="4" w:space="0" w:color="000000"/>
+              <w:bottom w:val="single" w:sz="4" w:space="0" w:color="000000"/>
+              <w:right w:val="single" w:sz="4" w:space="0" w:color="000000"/>
+            </w:tcBorders>
+            <w:vAlign w:val="center"/>
           </w:tcPr>
           <w:p>
             <w:pPr>
               <w:spacing w:after="0" w:line="259" w:lineRule="auto"/>
               <w:ind w:left="2"/>
-            </w:pPr>
-            <w:r>
-              <w:rPr>
-                <w:sz w:val="24"/>
-              </w:rPr>
-              <w:t xml:space="preserve"> </w:t>
+              <w:jc w:val="center"/>
+              <w:rPr>
+                <w:lang w:val="uk-UA"/>
+              </w:rPr>
+            </w:pPr>
+            <w:r>
+              <w:rPr>
+                <w:lang w:val="uk-UA"/>
+              </w:rPr>
+              <w:t>Домінський Валентин Олексійович</w:t>
+            </w:r>
+            <w:bookmarkStart w:id="12" w:name="_GoBack"/>
+            <w:bookmarkEnd w:id="12"/>
+          </w:p>
+          <w:p>
+            <w:pPr>
+              <w:spacing w:after="0" w:line="259" w:lineRule="auto"/>
+              <w:ind w:left="2"/>
+              <w:jc w:val="center"/>
+              <w:rPr>
+                <w:lang w:val="uk-UA"/>
+              </w:rPr>
+            </w:pPr>
+          </w:p>
+          <w:p>
+            <w:pPr>
+              <w:spacing w:after="0" w:line="259" w:lineRule="auto"/>
+              <w:ind w:left="2"/>
+              <w:jc w:val="center"/>
+              <w:rPr>
+                <w:lang w:val="uk-UA"/>
+              </w:rPr>
+            </w:pPr>
+            <w:r>
+              <w:rPr>
+                <w:lang w:val="uk-UA"/>
+              </w:rPr>
+              <w:t>З повноважень - повне керування проектом</w:t>
             </w:r>
           </w:p>
         </w:tc>
@@ -7579,66 +7640,61 @@
               <w:bottom w:val="single" w:sz="4" w:space="0" w:color="000000"/>
               <w:right w:val="single" w:sz="4" w:space="0" w:color="000000"/>
             </w:tcBorders>
-          </w:tcPr>
-          <w:p>
-            <w:pPr>
-              <w:spacing w:after="0" w:line="259" w:lineRule="auto"/>
-            </w:pPr>
-            <w:proofErr w:type="spellStart"/>
-            <w:r>
-              <w:rPr>
-                <w:b/>
-                <w:sz w:val="24"/>
-              </w:rPr>
-              <w:t>Керівник</w:t>
-            </w:r>
-            <w:proofErr w:type="spellEnd"/>
-            <w:r>
-              <w:rPr>
-                <w:b/>
-                <w:sz w:val="24"/>
-              </w:rPr>
-              <w:t xml:space="preserve"> </w:t>
-            </w:r>
-            <w:proofErr w:type="spellStart"/>
-            <w:r>
-              <w:rPr>
-                <w:b/>
-                <w:sz w:val="24"/>
-              </w:rPr>
-              <w:t>проекту</w:t>
-            </w:r>
-            <w:proofErr w:type="spellEnd"/>
-            <w:r>
-              <w:rPr>
-                <w:b/>
-                <w:sz w:val="24"/>
-              </w:rPr>
-              <w:t xml:space="preserve"> </w:t>
-            </w:r>
-          </w:p>
-        </w:tc>
-        <w:tc>
-          <w:tcPr>
-            <w:tcW w:w="6157" w:type="dxa"/>
-            <w:tcBorders>
-              <w:top w:val="single" w:sz="4" w:space="0" w:color="000000"/>
-              <w:left w:val="single" w:sz="4" w:space="0" w:color="000000"/>
-              <w:bottom w:val="single" w:sz="4" w:space="0" w:color="000000"/>
-              <w:right w:val="single" w:sz="4" w:space="0" w:color="000000"/>
-            </w:tcBorders>
+            <w:vAlign w:val="center"/>
+          </w:tcPr>
+          <w:p>
+            <w:pPr>
+              <w:spacing w:after="0" w:line="259" w:lineRule="auto"/>
+              <w:jc w:val="center"/>
+              <w:rPr>
+                <w:b/>
+                <w:sz w:val="24"/>
+                <w:lang w:val="uk-UA"/>
+              </w:rPr>
+            </w:pPr>
+            <w:r>
+              <w:rPr>
+                <w:b/>
+                <w:sz w:val="24"/>
+                <w:lang w:val="uk-UA"/>
+              </w:rPr>
+              <w:t>Керівник проекту</w:t>
+            </w:r>
+          </w:p>
+        </w:tc>
+        <w:tc>
+          <w:tcPr>
+            <w:tcW w:w="6158" w:type="dxa"/>
+            <w:tcBorders>
+              <w:top w:val="single" w:sz="4" w:space="0" w:color="000000"/>
+              <w:left w:val="single" w:sz="4" w:space="0" w:color="000000"/>
+              <w:bottom w:val="single" w:sz="4" w:space="0" w:color="000000"/>
+              <w:right w:val="single" w:sz="4" w:space="0" w:color="000000"/>
+            </w:tcBorders>
+            <w:vAlign w:val="center"/>
           </w:tcPr>
           <w:p>
             <w:pPr>
               <w:spacing w:after="0" w:line="259" w:lineRule="auto"/>
               <w:ind w:left="2"/>
-            </w:pPr>
-            <w:r>
-              <w:rPr>
-                <w:sz w:val="24"/>
-              </w:rPr>
-              <w:t xml:space="preserve"> </w:t>
-            </w:r>
+              <w:jc w:val="center"/>
+            </w:pPr>
+            <w:r>
+              <w:t xml:space="preserve">Домінський </w:t>
+            </w:r>
+            <w:proofErr w:type="spellStart"/>
+            <w:r>
+              <w:t>Валентин</w:t>
+            </w:r>
+            <w:proofErr w:type="spellEnd"/>
+            <w:r>
+              <w:t xml:space="preserve"> </w:t>
+            </w:r>
+            <w:proofErr w:type="spellStart"/>
+            <w:r>
+              <w:t>Олексійович</w:t>
+            </w:r>
+            <w:proofErr w:type="spellEnd"/>
           </w:p>
         </w:tc>
       </w:tr>
@@ -7655,10 +7711,12 @@
               <w:bottom w:val="single" w:sz="4" w:space="0" w:color="000000"/>
               <w:right w:val="single" w:sz="4" w:space="0" w:color="000000"/>
             </w:tcBorders>
-          </w:tcPr>
-          <w:p>
-            <w:pPr>
-              <w:spacing w:after="0" w:line="259" w:lineRule="auto"/>
+            <w:vAlign w:val="center"/>
+          </w:tcPr>
+          <w:p>
+            <w:pPr>
+              <w:spacing w:after="0" w:line="259" w:lineRule="auto"/>
+              <w:jc w:val="center"/>
             </w:pPr>
             <w:proofErr w:type="spellStart"/>
             <w:r>
@@ -7701,35 +7759,277 @@
               <w:t>проекту</w:t>
             </w:r>
             <w:proofErr w:type="spellEnd"/>
-            <w:r>
-              <w:rPr>
-                <w:b/>
-                <w:sz w:val="24"/>
-              </w:rPr>
-              <w:t xml:space="preserve"> </w:t>
-            </w:r>
-          </w:p>
-        </w:tc>
-        <w:tc>
-          <w:tcPr>
-            <w:tcW w:w="6157" w:type="dxa"/>
-            <w:tcBorders>
-              <w:top w:val="single" w:sz="4" w:space="0" w:color="000000"/>
-              <w:left w:val="single" w:sz="4" w:space="0" w:color="000000"/>
-              <w:bottom w:val="single" w:sz="4" w:space="0" w:color="000000"/>
-              <w:right w:val="single" w:sz="4" w:space="0" w:color="000000"/>
-            </w:tcBorders>
-          </w:tcPr>
-          <w:p>
-            <w:pPr>
-              <w:spacing w:after="0" w:line="259" w:lineRule="auto"/>
+          </w:p>
+        </w:tc>
+        <w:tc>
+          <w:tcPr>
+            <w:tcW w:w="6158" w:type="dxa"/>
+            <w:tcBorders>
+              <w:top w:val="single" w:sz="4" w:space="0" w:color="000000"/>
+              <w:left w:val="single" w:sz="4" w:space="0" w:color="000000"/>
+              <w:bottom w:val="single" w:sz="4" w:space="0" w:color="000000"/>
+              <w:right w:val="single" w:sz="4" w:space="0" w:color="000000"/>
+            </w:tcBorders>
+            <w:vAlign w:val="center"/>
+          </w:tcPr>
+          <w:p>
+            <w:pPr>
+              <w:spacing w:after="0"/>
               <w:ind w:left="2"/>
-            </w:pPr>
-            <w:r>
-              <w:rPr>
-                <w:sz w:val="24"/>
-              </w:rPr>
-              <w:t xml:space="preserve"> </w:t>
+              <w:jc w:val="center"/>
+              <w:rPr>
+                <w:lang w:val="uk-UA"/>
+              </w:rPr>
+            </w:pPr>
+            <w:r>
+              <w:rPr>
+                <w:lang w:val="uk-UA"/>
+              </w:rPr>
+              <w:t xml:space="preserve">Представники </w:t>
+            </w:r>
+            <w:proofErr w:type="spellStart"/>
+            <w:r>
+              <w:rPr>
+                <w:lang w:val="uk-UA"/>
+              </w:rPr>
+              <w:t>KyivTV</w:t>
+            </w:r>
+            <w:proofErr w:type="spellEnd"/>
+            <w:r>
+              <w:rPr>
+                <w:lang w:val="uk-UA"/>
+              </w:rPr>
+              <w:t xml:space="preserve"> </w:t>
+            </w:r>
+            <w:proofErr w:type="spellStart"/>
+            <w:r>
+              <w:rPr>
+                <w:lang w:val="uk-UA"/>
+              </w:rPr>
+              <w:t>Media</w:t>
+            </w:r>
+            <w:proofErr w:type="spellEnd"/>
+            <w:r>
+              <w:rPr>
+                <w:lang w:val="uk-UA"/>
+              </w:rPr>
+              <w:t xml:space="preserve"> </w:t>
+            </w:r>
+            <w:r>
+              <w:rPr>
+                <w:lang w:val="uk-UA"/>
+              </w:rPr>
+              <w:t>(</w:t>
+            </w:r>
+            <w:proofErr w:type="spellStart"/>
+            <w:r>
+              <w:rPr>
+                <w:lang w:val="uk-UA"/>
+              </w:rPr>
+              <w:t>Газін</w:t>
+            </w:r>
+            <w:proofErr w:type="spellEnd"/>
+            <w:r>
+              <w:rPr>
+                <w:lang w:val="uk-UA"/>
+              </w:rPr>
+              <w:t xml:space="preserve"> Костянтин</w:t>
+            </w:r>
+            <w:r>
+              <w:rPr>
+                <w:lang w:val="uk-UA"/>
+              </w:rPr>
+              <w:t xml:space="preserve">, Горбунова </w:t>
+            </w:r>
+            <w:r>
+              <w:rPr>
+                <w:lang w:val="uk-UA"/>
+              </w:rPr>
+              <w:t>Єлизавета</w:t>
+            </w:r>
+            <w:r>
+              <w:rPr>
+                <w:lang w:val="uk-UA"/>
+              </w:rPr>
+              <w:t xml:space="preserve">, Дмитренко Роман, </w:t>
+            </w:r>
+            <w:proofErr w:type="spellStart"/>
+            <w:r>
+              <w:rPr>
+                <w:lang w:val="uk-UA"/>
+              </w:rPr>
+              <w:t>Завальнюк</w:t>
+            </w:r>
+            <w:proofErr w:type="spellEnd"/>
+            <w:r>
+              <w:rPr>
+                <w:lang w:val="uk-UA"/>
+              </w:rPr>
+              <w:t xml:space="preserve"> Максим, Пальчик Максим, </w:t>
+            </w:r>
+            <w:proofErr w:type="spellStart"/>
+            <w:r>
+              <w:rPr>
+                <w:lang w:val="uk-UA"/>
+              </w:rPr>
+              <w:t>Січкар</w:t>
+            </w:r>
+            <w:proofErr w:type="spellEnd"/>
+            <w:r>
+              <w:rPr>
+                <w:lang w:val="uk-UA"/>
+              </w:rPr>
+              <w:t xml:space="preserve"> Тетяна)</w:t>
+            </w:r>
+          </w:p>
+          <w:p>
+            <w:pPr>
+              <w:spacing w:after="0"/>
+              <w:ind w:left="2"/>
+              <w:jc w:val="center"/>
+              <w:rPr>
+                <w:lang w:val="uk-UA"/>
+              </w:rPr>
+            </w:pPr>
+          </w:p>
+          <w:p>
+            <w:pPr>
+              <w:spacing w:after="0"/>
+              <w:ind w:left="2"/>
+              <w:rPr>
+                <w:lang w:val="uk-UA"/>
+              </w:rPr>
+            </w:pPr>
+            <w:r>
+              <w:rPr>
+                <w:lang w:val="uk-UA"/>
+              </w:rPr>
+              <w:t>Потреби:</w:t>
+            </w:r>
+          </w:p>
+          <w:p>
+            <w:pPr>
+              <w:pStyle w:val="a3"/>
+              <w:numPr>
+                <w:ilvl w:val="0"/>
+                <w:numId w:val="12"/>
+              </w:numPr>
+              <w:spacing w:after="0"/>
+              <w:rPr>
+                <w:lang w:val="uk-UA"/>
+              </w:rPr>
+            </w:pPr>
+            <w:r>
+              <w:rPr>
+                <w:lang w:val="uk-UA"/>
+              </w:rPr>
+              <w:t>Доступ до</w:t>
+            </w:r>
+            <w:r>
+              <w:rPr>
+                <w:lang w:val="uk-UA"/>
+              </w:rPr>
+              <w:t xml:space="preserve"> проекту протягом усього терміну розробки</w:t>
+            </w:r>
+          </w:p>
+          <w:p>
+            <w:pPr>
+              <w:pStyle w:val="a3"/>
+              <w:numPr>
+                <w:ilvl w:val="0"/>
+                <w:numId w:val="12"/>
+              </w:numPr>
+              <w:spacing w:after="0"/>
+              <w:rPr>
+                <w:lang w:val="uk-UA"/>
+              </w:rPr>
+            </w:pPr>
+            <w:r>
+              <w:rPr>
+                <w:lang w:val="uk-UA"/>
+              </w:rPr>
+              <w:t>Вплив на функціонал інформаційної системи</w:t>
+            </w:r>
+          </w:p>
+          <w:p>
+            <w:pPr>
+              <w:pStyle w:val="a3"/>
+              <w:numPr>
+                <w:ilvl w:val="0"/>
+                <w:numId w:val="12"/>
+              </w:numPr>
+              <w:spacing w:after="0"/>
+              <w:rPr>
+                <w:lang w:val="uk-UA"/>
+              </w:rPr>
+            </w:pPr>
+            <w:r>
+              <w:rPr>
+                <w:lang w:val="uk-UA"/>
+              </w:rPr>
+              <w:t>Мати повноваження на зміну кадрів</w:t>
+            </w:r>
+          </w:p>
+          <w:p>
+            <w:pPr>
+              <w:spacing w:after="0"/>
+              <w:ind w:left="2"/>
+              <w:rPr>
+                <w:lang w:val="uk-UA"/>
+              </w:rPr>
+            </w:pPr>
+          </w:p>
+          <w:p>
+            <w:pPr>
+              <w:spacing w:after="0"/>
+              <w:ind w:left="2"/>
+              <w:rPr>
+                <w:lang w:val="uk-UA"/>
+              </w:rPr>
+            </w:pPr>
+            <w:r>
+              <w:rPr>
+                <w:lang w:val="uk-UA"/>
+              </w:rPr>
+              <w:t>Вимоги:</w:t>
+            </w:r>
+          </w:p>
+          <w:p>
+            <w:pPr>
+              <w:pStyle w:val="a3"/>
+              <w:numPr>
+                <w:ilvl w:val="0"/>
+                <w:numId w:val="13"/>
+              </w:numPr>
+              <w:spacing w:after="0"/>
+              <w:rPr>
+                <w:lang w:val="uk-UA"/>
+              </w:rPr>
+            </w:pPr>
+            <w:r>
+              <w:rPr>
+                <w:lang w:val="uk-UA"/>
+              </w:rPr>
+              <w:t>Кожен місяць показувати результат розробки</w:t>
+            </w:r>
+          </w:p>
+          <w:p>
+            <w:pPr>
+              <w:pStyle w:val="a3"/>
+              <w:numPr>
+                <w:ilvl w:val="0"/>
+                <w:numId w:val="13"/>
+              </w:numPr>
+              <w:spacing w:after="0"/>
+              <w:rPr>
+                <w:lang w:val="uk-UA"/>
+              </w:rPr>
+            </w:pPr>
+            <w:r>
+              <w:rPr>
+                <w:lang w:val="uk-UA"/>
+              </w:rPr>
+              <w:t>Через 3 місяці після старту повинен бути готовий прототип з 70% готового функціоналу</w:t>
             </w:r>
           </w:p>
         </w:tc>
@@ -7747,10 +8047,12 @@
               <w:bottom w:val="single" w:sz="4" w:space="0" w:color="000000"/>
               <w:right w:val="single" w:sz="4" w:space="0" w:color="000000"/>
             </w:tcBorders>
-          </w:tcPr>
-          <w:p>
-            <w:pPr>
-              <w:spacing w:after="0" w:line="259" w:lineRule="auto"/>
+            <w:vAlign w:val="center"/>
+          </w:tcPr>
+          <w:p>
+            <w:pPr>
+              <w:spacing w:after="0" w:line="259" w:lineRule="auto"/>
+              <w:jc w:val="center"/>
             </w:pPr>
             <w:proofErr w:type="spellStart"/>
             <w:r>
@@ -7793,35 +8095,118 @@
               <w:t>документу</w:t>
             </w:r>
             <w:proofErr w:type="spellEnd"/>
-            <w:r>
-              <w:rPr>
-                <w:b/>
-                <w:sz w:val="24"/>
-              </w:rPr>
-              <w:t xml:space="preserve"> </w:t>
-            </w:r>
-          </w:p>
-        </w:tc>
-        <w:tc>
-          <w:tcPr>
-            <w:tcW w:w="6157" w:type="dxa"/>
-            <w:tcBorders>
-              <w:top w:val="single" w:sz="4" w:space="0" w:color="000000"/>
-              <w:left w:val="single" w:sz="4" w:space="0" w:color="000000"/>
-              <w:bottom w:val="single" w:sz="4" w:space="0" w:color="000000"/>
-              <w:right w:val="single" w:sz="4" w:space="0" w:color="000000"/>
-            </w:tcBorders>
+          </w:p>
+        </w:tc>
+        <w:tc>
+          <w:tcPr>
+            <w:tcW w:w="6158" w:type="dxa"/>
+            <w:tcBorders>
+              <w:top w:val="single" w:sz="4" w:space="0" w:color="000000"/>
+              <w:left w:val="single" w:sz="4" w:space="0" w:color="000000"/>
+              <w:bottom w:val="single" w:sz="4" w:space="0" w:color="000000"/>
+              <w:right w:val="single" w:sz="4" w:space="0" w:color="000000"/>
+            </w:tcBorders>
+            <w:vAlign w:val="center"/>
           </w:tcPr>
           <w:p>
             <w:pPr>
               <w:spacing w:after="0" w:line="259" w:lineRule="auto"/>
               <w:ind w:left="2"/>
-            </w:pPr>
-            <w:r>
-              <w:rPr>
-                <w:sz w:val="24"/>
-              </w:rPr>
-              <w:t xml:space="preserve"> </w:t>
+              <w:jc w:val="center"/>
+              <w:rPr>
+                <w:lang w:val="uk-UA"/>
+              </w:rPr>
+            </w:pPr>
+            <w:r>
+              <w:rPr>
+                <w:sz w:val="32"/>
+                <w:lang w:val="uk-UA"/>
+              </w:rPr>
+              <w:t>25.02.2022</w:t>
+            </w:r>
+          </w:p>
+        </w:tc>
+      </w:tr>
+      <w:tr>
+        <w:trPr>
+          <w:trHeight w:val="286"/>
+        </w:trPr>
+        <w:tc>
+          <w:tcPr>
+            <w:tcW w:w="3699" w:type="dxa"/>
+            <w:tcBorders>
+              <w:top w:val="single" w:sz="4" w:space="0" w:color="000000"/>
+              <w:left w:val="single" w:sz="4" w:space="0" w:color="000000"/>
+              <w:bottom w:val="single" w:sz="4" w:space="0" w:color="000000"/>
+              <w:right w:val="single" w:sz="4" w:space="0" w:color="000000"/>
+            </w:tcBorders>
+            <w:vAlign w:val="center"/>
+          </w:tcPr>
+          <w:p>
+            <w:pPr>
+              <w:spacing w:after="0" w:line="259" w:lineRule="auto"/>
+              <w:jc w:val="center"/>
+            </w:pPr>
+            <w:proofErr w:type="spellStart"/>
+            <w:r>
+              <w:rPr>
+                <w:b/>
+                <w:sz w:val="24"/>
+              </w:rPr>
+              <w:t>Назва</w:t>
+            </w:r>
+            <w:proofErr w:type="spellEnd"/>
+            <w:r>
+              <w:rPr>
+                <w:b/>
+                <w:sz w:val="24"/>
+              </w:rPr>
+              <w:t xml:space="preserve"> </w:t>
+            </w:r>
+            <w:proofErr w:type="spellStart"/>
+            <w:r>
+              <w:rPr>
+                <w:b/>
+                <w:sz w:val="24"/>
+              </w:rPr>
+              <w:t>проекту</w:t>
+            </w:r>
+            <w:proofErr w:type="spellEnd"/>
+          </w:p>
+        </w:tc>
+        <w:tc>
+          <w:tcPr>
+            <w:tcW w:w="6158" w:type="dxa"/>
+            <w:tcBorders>
+              <w:top w:val="single" w:sz="4" w:space="0" w:color="000000"/>
+              <w:left w:val="single" w:sz="4" w:space="0" w:color="000000"/>
+              <w:bottom w:val="single" w:sz="4" w:space="0" w:color="000000"/>
+              <w:right w:val="single" w:sz="4" w:space="0" w:color="000000"/>
+            </w:tcBorders>
+            <w:vAlign w:val="center"/>
+          </w:tcPr>
+          <w:p>
+            <w:pPr>
+              <w:spacing w:after="0" w:line="259" w:lineRule="auto"/>
+              <w:ind w:left="2"/>
+              <w:jc w:val="center"/>
+            </w:pPr>
+            <w:proofErr w:type="spellStart"/>
+            <w:r>
+              <w:t>KyivTV</w:t>
+            </w:r>
+            <w:proofErr w:type="spellEnd"/>
+            <w:r>
+              <w:t xml:space="preserve"> Media</w:t>
+            </w:r>
+            <w:r>
+              <w:rPr>
+                <w:lang w:val="uk-UA"/>
+              </w:rPr>
+              <w:t xml:space="preserve"> </w:t>
+            </w:r>
+            <w:r>
+              <w:t>IS</w:t>
             </w:r>
           </w:p>
         </w:tc>
@@ -7829,22 +8214,10 @@
     </w:tbl>
     <w:p>
       <w:pPr>
-        <w:spacing w:after="26" w:line="259" w:lineRule="auto"/>
-        <w:ind w:left="94"/>
         <w:jc w:val="center"/>
       </w:pPr>
       <w:r>
-        <w:rPr>
-          <w:sz w:val="24"/>
-        </w:rPr>
-        <w:t xml:space="preserve"> </w:t>
-      </w:r>
-    </w:p>
-    <w:p>
-      <w:pPr>
-        <w:jc w:val="center"/>
-      </w:pPr>
-      <w:r>
+        <w:lastRenderedPageBreak/>
         <w:t>Зацікавлені сторони/групи зацікавлених сторін проекту</w:t>
       </w:r>
     </w:p>
@@ -8871,16 +9244,8 @@
         <w:jc w:val="center"/>
       </w:pPr>
       <w:r>
-        <w:lastRenderedPageBreak/>
         <w:t>Стратегія управління зацікавленими сторонами / групами зацікавлених сторін проекту</w:t>
       </w:r>
-    </w:p>
-    <w:p>
-      <w:pPr>
-        <w:spacing w:after="0" w:line="259" w:lineRule="auto"/>
-        <w:ind w:left="94"/>
-        <w:jc w:val="center"/>
-      </w:pPr>
       <w:r>
         <w:rPr>
           <w:b/>
@@ -10320,6 +10685,7 @@
         <w:jc w:val="center"/>
       </w:pPr>
       <w:r>
+        <w:lastRenderedPageBreak/>
         <w:t>Складено / Погоджено</w:t>
       </w:r>
     </w:p>
@@ -10327,19 +10693,19 @@
       <w:tblPr>
         <w:tblStyle w:val="TableGrid"/>
         <w:tblW w:w="9853" w:type="dxa"/>
-        <w:tblInd w:w="-106" w:type="dxa"/>
+        <w:tblInd w:w="55" w:type="dxa"/>
         <w:tblCellMar>
-          <w:top w:w="15" w:type="dxa"/>
+          <w:top w:w="14" w:type="dxa"/>
           <w:left w:w="106" w:type="dxa"/>
           <w:right w:w="115" w:type="dxa"/>
         </w:tblCellMar>
         <w:tblLook w:val="04A0" w:firstRow="1" w:lastRow="0" w:firstColumn="1" w:lastColumn="0" w:noHBand="0" w:noVBand="1"/>
       </w:tblPr>
       <w:tblGrid>
-        <w:gridCol w:w="2542"/>
-        <w:gridCol w:w="3344"/>
-        <w:gridCol w:w="2470"/>
-        <w:gridCol w:w="1497"/>
+        <w:gridCol w:w="2537"/>
+        <w:gridCol w:w="3331"/>
+        <w:gridCol w:w="2466"/>
+        <w:gridCol w:w="1519"/>
       </w:tblGrid>
       <w:tr>
         <w:trPr>
@@ -10347,7 +10713,7 @@
         </w:trPr>
         <w:tc>
           <w:tcPr>
-            <w:tcW w:w="2543" w:type="dxa"/>
+            <w:tcW w:w="2537" w:type="dxa"/>
             <w:tcBorders>
               <w:top w:val="single" w:sz="4" w:space="0" w:color="000000"/>
               <w:left w:val="single" w:sz="4" w:space="0" w:color="000000"/>
@@ -10382,7 +10748,7 @@
         </w:tc>
         <w:tc>
           <w:tcPr>
-            <w:tcW w:w="3344" w:type="dxa"/>
+            <w:tcW w:w="3331" w:type="dxa"/>
             <w:tcBorders>
               <w:top w:val="single" w:sz="4" w:space="0" w:color="000000"/>
               <w:left w:val="single" w:sz="4" w:space="0" w:color="000000"/>
@@ -10433,7 +10799,7 @@
         </w:tc>
         <w:tc>
           <w:tcPr>
-            <w:tcW w:w="2470" w:type="dxa"/>
+            <w:tcW w:w="2466" w:type="dxa"/>
             <w:tcBorders>
               <w:top w:val="single" w:sz="4" w:space="0" w:color="000000"/>
               <w:left w:val="single" w:sz="4" w:space="0" w:color="000000"/>
@@ -10468,7 +10834,7 @@
         </w:tc>
         <w:tc>
           <w:tcPr>
-            <w:tcW w:w="1497" w:type="dxa"/>
+            <w:tcW w:w="1519" w:type="dxa"/>
             <w:tcBorders>
               <w:top w:val="single" w:sz="4" w:space="0" w:color="000000"/>
               <w:left w:val="single" w:sz="4" w:space="0" w:color="000000"/>
@@ -10508,29 +10874,45 @@
         </w:trPr>
         <w:tc>
           <w:tcPr>
-            <w:tcW w:w="2543" w:type="dxa"/>
-            <w:tcBorders>
-              <w:top w:val="single" w:sz="4" w:space="0" w:color="000000"/>
-              <w:left w:val="single" w:sz="4" w:space="0" w:color="000000"/>
-              <w:bottom w:val="single" w:sz="4" w:space="0" w:color="000000"/>
-              <w:right w:val="single" w:sz="4" w:space="0" w:color="000000"/>
-            </w:tcBorders>
-          </w:tcPr>
-          <w:p>
-            <w:pPr>
-              <w:spacing w:after="0" w:line="259" w:lineRule="auto"/>
-            </w:pPr>
-            <w:r>
-              <w:rPr>
-                <w:sz w:val="24"/>
-              </w:rPr>
-              <w:t xml:space="preserve"> </w:t>
-            </w:r>
-          </w:p>
-        </w:tc>
-        <w:tc>
-          <w:tcPr>
-            <w:tcW w:w="3344" w:type="dxa"/>
+            <w:tcW w:w="2537" w:type="dxa"/>
+            <w:tcBorders>
+              <w:top w:val="single" w:sz="4" w:space="0" w:color="000000"/>
+              <w:left w:val="single" w:sz="4" w:space="0" w:color="000000"/>
+              <w:bottom w:val="single" w:sz="4" w:space="0" w:color="000000"/>
+              <w:right w:val="single" w:sz="4" w:space="0" w:color="000000"/>
+            </w:tcBorders>
+          </w:tcPr>
+          <w:p>
+            <w:pPr>
+              <w:spacing w:after="0" w:line="259" w:lineRule="auto"/>
+            </w:pPr>
+            <w:proofErr w:type="spellStart"/>
+            <w:r>
+              <w:rPr>
+                <w:sz w:val="24"/>
+              </w:rPr>
+              <w:t>Керівник</w:t>
+            </w:r>
+            <w:proofErr w:type="spellEnd"/>
+            <w:r>
+              <w:rPr>
+                <w:sz w:val="24"/>
+              </w:rPr>
+              <w:t xml:space="preserve"> </w:t>
+            </w:r>
+            <w:proofErr w:type="spellStart"/>
+            <w:r>
+              <w:rPr>
+                <w:sz w:val="24"/>
+              </w:rPr>
+              <w:t>проекту</w:t>
+            </w:r>
+            <w:proofErr w:type="spellEnd"/>
+          </w:p>
+        </w:tc>
+        <w:tc>
+          <w:tcPr>
+            <w:tcW w:w="3331" w:type="dxa"/>
             <w:tcBorders>
               <w:top w:val="single" w:sz="4" w:space="0" w:color="000000"/>
               <w:left w:val="single" w:sz="4" w:space="0" w:color="000000"/>
@@ -10542,18 +10924,79 @@
             <w:pPr>
               <w:spacing w:after="0" w:line="259" w:lineRule="auto"/>
               <w:ind w:left="2"/>
-            </w:pPr>
-            <w:r>
-              <w:rPr>
-                <w:sz w:val="24"/>
-              </w:rPr>
-              <w:t xml:space="preserve"> </w:t>
-            </w:r>
-          </w:p>
-        </w:tc>
-        <w:tc>
-          <w:tcPr>
-            <w:tcW w:w="2470" w:type="dxa"/>
+              <w:jc w:val="center"/>
+            </w:pPr>
+            <w:r>
+              <w:rPr>
+                <w:sz w:val="24"/>
+              </w:rPr>
+              <w:t>Домінський В.О.</w:t>
+            </w:r>
+          </w:p>
+        </w:tc>
+        <w:tc>
+          <w:tcPr>
+            <w:tcW w:w="2466" w:type="dxa"/>
+            <w:tcBorders>
+              <w:top w:val="single" w:sz="4" w:space="0" w:color="000000"/>
+              <w:left w:val="single" w:sz="4" w:space="0" w:color="000000"/>
+              <w:bottom w:val="single" w:sz="4" w:space="0" w:color="000000"/>
+              <w:right w:val="single" w:sz="4" w:space="0" w:color="000000"/>
+            </w:tcBorders>
+          </w:tcPr>
+          <w:p>
+            <w:pPr>
+              <w:spacing w:after="0" w:line="259" w:lineRule="auto"/>
+            </w:pPr>
+            <w:r>
+              <w:t xml:space="preserve">        </w:t>
+            </w:r>
+            <w:r>
+              <w:rPr>
+                <w:noProof/>
+                <w:lang w:eastAsia="uk-UA"/>
+              </w:rPr>
+              <w:drawing>
+                <wp:inline distT="0" distB="0" distL="0" distR="0" wp14:anchorId="460D93E3" wp14:editId="11EF4741">
+                  <wp:extent cx="965200" cy="405915"/>
+                  <wp:effectExtent l="0" t="0" r="6350" b="0"/>
+                  <wp:docPr id="3" name="Рисунок 3"/>
+                  <wp:cNvGraphicFramePr>
+                    <a:graphicFrameLocks xmlns:a="http://schemas.openxmlformats.org/drawingml/2006/main" noChangeAspect="1"/>
+                  </wp:cNvGraphicFramePr>
+                  <a:graphic xmlns:a="http://schemas.openxmlformats.org/drawingml/2006/main">
+                    <a:graphicData uri="http://schemas.openxmlformats.org/drawingml/2006/picture">
+                      <pic:pic xmlns:pic="http://schemas.openxmlformats.org/drawingml/2006/picture">
+                        <pic:nvPicPr>
+                          <pic:cNvPr id="1" name=""/>
+                          <pic:cNvPicPr/>
+                        </pic:nvPicPr>
+                        <pic:blipFill>
+                          <a:blip r:embed="rId6"/>
+                          <a:stretch>
+                            <a:fillRect/>
+                          </a:stretch>
+                        </pic:blipFill>
+                        <pic:spPr>
+                          <a:xfrm>
+                            <a:off x="0" y="0"/>
+                            <a:ext cx="1005060" cy="422678"/>
+                          </a:xfrm>
+                          <a:prstGeom prst="rect">
+                            <a:avLst/>
+                          </a:prstGeom>
+                        </pic:spPr>
+                      </pic:pic>
+                    </a:graphicData>
+                  </a:graphic>
+                </wp:inline>
+              </w:drawing>
+            </w:r>
+          </w:p>
+        </w:tc>
+        <w:tc>
+          <w:tcPr>
+            <w:tcW w:w="1519" w:type="dxa"/>
             <w:tcBorders>
               <w:top w:val="single" w:sz="4" w:space="0" w:color="000000"/>
               <w:left w:val="single" w:sz="4" w:space="0" w:color="000000"/>
@@ -10570,30 +11013,7 @@
               <w:rPr>
                 <w:sz w:val="24"/>
               </w:rPr>
-              <w:t xml:space="preserve"> </w:t>
-            </w:r>
-          </w:p>
-        </w:tc>
-        <w:tc>
-          <w:tcPr>
-            <w:tcW w:w="1497" w:type="dxa"/>
-            <w:tcBorders>
-              <w:top w:val="single" w:sz="4" w:space="0" w:color="000000"/>
-              <w:left w:val="single" w:sz="4" w:space="0" w:color="000000"/>
-              <w:bottom w:val="single" w:sz="4" w:space="0" w:color="000000"/>
-              <w:right w:val="single" w:sz="4" w:space="0" w:color="000000"/>
-            </w:tcBorders>
-          </w:tcPr>
-          <w:p>
-            <w:pPr>
-              <w:spacing w:after="0" w:line="259" w:lineRule="auto"/>
-              <w:ind w:left="2"/>
-            </w:pPr>
-            <w:r>
-              <w:rPr>
-                <w:sz w:val="24"/>
-              </w:rPr>
-              <w:t xml:space="preserve"> </w:t>
+              <w:t>25.02.2022</w:t>
             </w:r>
           </w:p>
         </w:tc>
@@ -10604,29 +11024,40 @@
         </w:trPr>
         <w:tc>
           <w:tcPr>
-            <w:tcW w:w="2543" w:type="dxa"/>
-            <w:tcBorders>
-              <w:top w:val="single" w:sz="4" w:space="0" w:color="000000"/>
-              <w:left w:val="single" w:sz="4" w:space="0" w:color="000000"/>
-              <w:bottom w:val="single" w:sz="4" w:space="0" w:color="000000"/>
-              <w:right w:val="single" w:sz="4" w:space="0" w:color="000000"/>
-            </w:tcBorders>
-          </w:tcPr>
-          <w:p>
-            <w:pPr>
-              <w:spacing w:after="0" w:line="259" w:lineRule="auto"/>
-            </w:pPr>
-            <w:r>
-              <w:rPr>
-                <w:sz w:val="24"/>
-              </w:rPr>
-              <w:t xml:space="preserve"> </w:t>
-            </w:r>
-          </w:p>
-        </w:tc>
-        <w:tc>
-          <w:tcPr>
-            <w:tcW w:w="3344" w:type="dxa"/>
+            <w:tcW w:w="2537" w:type="dxa"/>
+            <w:tcBorders>
+              <w:top w:val="single" w:sz="4" w:space="0" w:color="000000"/>
+              <w:left w:val="single" w:sz="4" w:space="0" w:color="000000"/>
+              <w:bottom w:val="single" w:sz="4" w:space="0" w:color="000000"/>
+              <w:right w:val="single" w:sz="4" w:space="0" w:color="000000"/>
+            </w:tcBorders>
+          </w:tcPr>
+          <w:p>
+            <w:pPr>
+              <w:spacing w:after="0" w:line="259" w:lineRule="auto"/>
+              <w:rPr>
+                <w:sz w:val="22"/>
+              </w:rPr>
+            </w:pPr>
+            <w:r>
+              <w:rPr>
+                <w:sz w:val="22"/>
+                <w:lang w:val="uk-UA"/>
+              </w:rPr>
+              <w:t xml:space="preserve">Член комітету перевірки якості </w:t>
+            </w:r>
+            <w:r>
+              <w:rPr>
+                <w:sz w:val="22"/>
+                <w:lang w:val="uk-UA"/>
+              </w:rPr>
+              <w:t>дизайну</w:t>
+            </w:r>
+          </w:p>
+        </w:tc>
+        <w:tc>
+          <w:tcPr>
+            <w:tcW w:w="3331" w:type="dxa"/>
             <w:tcBorders>
               <w:top w:val="single" w:sz="4" w:space="0" w:color="000000"/>
               <w:left w:val="single" w:sz="4" w:space="0" w:color="000000"/>
@@ -10638,18 +11069,32 @@
             <w:pPr>
               <w:spacing w:after="0" w:line="259" w:lineRule="auto"/>
               <w:ind w:left="2"/>
-            </w:pPr>
-            <w:r>
-              <w:rPr>
-                <w:sz w:val="24"/>
-              </w:rPr>
-              <w:t xml:space="preserve"> </w:t>
-            </w:r>
-          </w:p>
-        </w:tc>
-        <w:tc>
-          <w:tcPr>
-            <w:tcW w:w="2470" w:type="dxa"/>
+              <w:jc w:val="center"/>
+              <w:rPr>
+                <w:lang w:val="uk-UA"/>
+              </w:rPr>
+            </w:pPr>
+            <w:proofErr w:type="spellStart"/>
+            <w:r>
+              <w:rPr>
+                <w:sz w:val="24"/>
+                <w:lang w:val="uk-UA"/>
+              </w:rPr>
+              <w:t>Січкар</w:t>
+            </w:r>
+            <w:proofErr w:type="spellEnd"/>
+            <w:r>
+              <w:rPr>
+                <w:sz w:val="24"/>
+                <w:lang w:val="uk-UA"/>
+              </w:rPr>
+              <w:t xml:space="preserve"> Т.О.</w:t>
+            </w:r>
+          </w:p>
+        </w:tc>
+        <w:tc>
+          <w:tcPr>
+            <w:tcW w:w="2466" w:type="dxa"/>
             <w:tcBorders>
               <w:top w:val="single" w:sz="4" w:space="0" w:color="000000"/>
               <w:left w:val="single" w:sz="4" w:space="0" w:color="000000"/>
@@ -10663,16 +11108,55 @@
               <w:ind w:left="2"/>
             </w:pPr>
             <w:r>
-              <w:rPr>
-                <w:sz w:val="24"/>
-              </w:rPr>
-              <w:t xml:space="preserve"> </w:t>
-            </w:r>
-          </w:p>
-        </w:tc>
-        <w:tc>
-          <w:tcPr>
-            <w:tcW w:w="1497" w:type="dxa"/>
+              <w:t xml:space="preserve">      </w:t>
+            </w:r>
+            <w:r>
+              <w:rPr>
+                <w:noProof/>
+                <w:sz w:val="24"/>
+                <w:lang w:eastAsia="uk-UA"/>
+              </w:rPr>
+              <w:drawing>
+                <wp:inline distT="0" distB="0" distL="0" distR="0" wp14:anchorId="238D4FA6" wp14:editId="7F354E45">
+                  <wp:extent cx="1108357" cy="481965"/>
+                  <wp:effectExtent l="0" t="0" r="0" b="0"/>
+                  <wp:docPr id="9" name="Рисунок 9"/>
+                  <wp:cNvGraphicFramePr>
+                    <a:graphicFrameLocks xmlns:a="http://schemas.openxmlformats.org/drawingml/2006/main" noChangeAspect="1"/>
+                  </wp:cNvGraphicFramePr>
+                  <a:graphic xmlns:a="http://schemas.openxmlformats.org/drawingml/2006/main">
+                    <a:graphicData uri="http://schemas.openxmlformats.org/drawingml/2006/picture">
+                      <pic:pic xmlns:pic="http://schemas.openxmlformats.org/drawingml/2006/picture">
+                        <pic:nvPicPr>
+                          <pic:cNvPr id="1" name=""/>
+                          <pic:cNvPicPr/>
+                        </pic:nvPicPr>
+                        <pic:blipFill>
+                          <a:blip r:embed="rId7"/>
+                          <a:stretch>
+                            <a:fillRect/>
+                          </a:stretch>
+                        </pic:blipFill>
+                        <pic:spPr>
+                          <a:xfrm>
+                            <a:off x="0" y="0"/>
+                            <a:ext cx="1144714" cy="497775"/>
+                          </a:xfrm>
+                          <a:prstGeom prst="rect">
+                            <a:avLst/>
+                          </a:prstGeom>
+                        </pic:spPr>
+                      </pic:pic>
+                    </a:graphicData>
+                  </a:graphic>
+                </wp:inline>
+              </w:drawing>
+            </w:r>
+          </w:p>
+        </w:tc>
+        <w:tc>
+          <w:tcPr>
+            <w:tcW w:w="1519" w:type="dxa"/>
             <w:tcBorders>
               <w:top w:val="single" w:sz="4" w:space="0" w:color="000000"/>
               <w:left w:val="single" w:sz="4" w:space="0" w:color="000000"/>
@@ -10689,7 +11173,817 @@
               <w:rPr>
                 <w:sz w:val="24"/>
               </w:rPr>
-              <w:t xml:space="preserve"> </w:t>
+              <w:t>25.02.2022</w:t>
+            </w:r>
+          </w:p>
+        </w:tc>
+      </w:tr>
+      <w:tr>
+        <w:trPr>
+          <w:trHeight w:val="288"/>
+        </w:trPr>
+        <w:tc>
+          <w:tcPr>
+            <w:tcW w:w="2537" w:type="dxa"/>
+            <w:tcBorders>
+              <w:top w:val="single" w:sz="4" w:space="0" w:color="000000"/>
+              <w:left w:val="single" w:sz="4" w:space="0" w:color="000000"/>
+              <w:bottom w:val="single" w:sz="4" w:space="0" w:color="000000"/>
+              <w:right w:val="single" w:sz="4" w:space="0" w:color="000000"/>
+            </w:tcBorders>
+          </w:tcPr>
+          <w:p>
+            <w:pPr>
+              <w:spacing w:after="0" w:line="259" w:lineRule="auto"/>
+              <w:rPr>
+                <w:sz w:val="22"/>
+              </w:rPr>
+            </w:pPr>
+            <w:r>
+              <w:rPr>
+                <w:sz w:val="22"/>
+                <w:lang w:val="uk-UA"/>
+              </w:rPr>
+              <w:t xml:space="preserve">Член комітету перевірки якості </w:t>
+            </w:r>
+            <w:r>
+              <w:rPr>
+                <w:sz w:val="22"/>
+                <w:lang w:val="uk-UA"/>
+              </w:rPr>
+              <w:t>дизайну</w:t>
+            </w:r>
+          </w:p>
+        </w:tc>
+        <w:tc>
+          <w:tcPr>
+            <w:tcW w:w="3331" w:type="dxa"/>
+            <w:tcBorders>
+              <w:top w:val="single" w:sz="4" w:space="0" w:color="000000"/>
+              <w:left w:val="single" w:sz="4" w:space="0" w:color="000000"/>
+              <w:bottom w:val="single" w:sz="4" w:space="0" w:color="000000"/>
+              <w:right w:val="single" w:sz="4" w:space="0" w:color="000000"/>
+            </w:tcBorders>
+          </w:tcPr>
+          <w:p>
+            <w:pPr>
+              <w:spacing w:after="0" w:line="259" w:lineRule="auto"/>
+              <w:ind w:left="2"/>
+              <w:jc w:val="center"/>
+              <w:rPr>
+                <w:sz w:val="24"/>
+                <w:lang w:val="uk-UA"/>
+              </w:rPr>
+            </w:pPr>
+            <w:r>
+              <w:rPr>
+                <w:sz w:val="24"/>
+                <w:lang w:val="uk-UA"/>
+              </w:rPr>
+              <w:t>Горбунова Є.О.</w:t>
+            </w:r>
+          </w:p>
+        </w:tc>
+        <w:tc>
+          <w:tcPr>
+            <w:tcW w:w="2466" w:type="dxa"/>
+            <w:tcBorders>
+              <w:top w:val="single" w:sz="4" w:space="0" w:color="000000"/>
+              <w:left w:val="single" w:sz="4" w:space="0" w:color="000000"/>
+              <w:bottom w:val="single" w:sz="4" w:space="0" w:color="000000"/>
+              <w:right w:val="single" w:sz="4" w:space="0" w:color="000000"/>
+            </w:tcBorders>
+          </w:tcPr>
+          <w:p>
+            <w:pPr>
+              <w:spacing w:after="0" w:line="259" w:lineRule="auto"/>
+              <w:ind w:left="2"/>
+              <w:rPr>
+                <w:sz w:val="24"/>
+              </w:rPr>
+            </w:pPr>
+            <w:r>
+              <w:rPr>
+                <w:sz w:val="24"/>
+              </w:rPr>
+              <w:t xml:space="preserve">        </w:t>
+            </w:r>
+            <w:r>
+              <w:rPr>
+                <w:noProof/>
+                <w:sz w:val="24"/>
+                <w:lang w:eastAsia="uk-UA"/>
+              </w:rPr>
+              <w:drawing>
+                <wp:inline distT="0" distB="0" distL="0" distR="0" wp14:anchorId="3B08AB65" wp14:editId="56A4251F">
+                  <wp:extent cx="846984" cy="640715"/>
+                  <wp:effectExtent l="0" t="0" r="0" b="6985"/>
+                  <wp:docPr id="10" name="Рисунок 10"/>
+                  <wp:cNvGraphicFramePr>
+                    <a:graphicFrameLocks xmlns:a="http://schemas.openxmlformats.org/drawingml/2006/main" noChangeAspect="1"/>
+                  </wp:cNvGraphicFramePr>
+                  <a:graphic xmlns:a="http://schemas.openxmlformats.org/drawingml/2006/main">
+                    <a:graphicData uri="http://schemas.openxmlformats.org/drawingml/2006/picture">
+                      <pic:pic xmlns:pic="http://schemas.openxmlformats.org/drawingml/2006/picture">
+                        <pic:nvPicPr>
+                          <pic:cNvPr id="1" name=""/>
+                          <pic:cNvPicPr/>
+                        </pic:nvPicPr>
+                        <pic:blipFill>
+                          <a:blip r:embed="rId8"/>
+                          <a:stretch>
+                            <a:fillRect/>
+                          </a:stretch>
+                        </pic:blipFill>
+                        <pic:spPr>
+                          <a:xfrm>
+                            <a:off x="0" y="0"/>
+                            <a:ext cx="846984" cy="640715"/>
+                          </a:xfrm>
+                          <a:prstGeom prst="rect">
+                            <a:avLst/>
+                          </a:prstGeom>
+                        </pic:spPr>
+                      </pic:pic>
+                    </a:graphicData>
+                  </a:graphic>
+                </wp:inline>
+              </w:drawing>
+            </w:r>
+          </w:p>
+        </w:tc>
+        <w:tc>
+          <w:tcPr>
+            <w:tcW w:w="1519" w:type="dxa"/>
+            <w:tcBorders>
+              <w:top w:val="single" w:sz="4" w:space="0" w:color="000000"/>
+              <w:left w:val="single" w:sz="4" w:space="0" w:color="000000"/>
+              <w:bottom w:val="single" w:sz="4" w:space="0" w:color="000000"/>
+              <w:right w:val="single" w:sz="4" w:space="0" w:color="000000"/>
+            </w:tcBorders>
+          </w:tcPr>
+          <w:p>
+            <w:pPr>
+              <w:spacing w:after="0" w:line="259" w:lineRule="auto"/>
+              <w:ind w:left="2"/>
+              <w:rPr>
+                <w:sz w:val="24"/>
+              </w:rPr>
+            </w:pPr>
+            <w:r>
+              <w:rPr>
+                <w:sz w:val="24"/>
+              </w:rPr>
+              <w:t>25.02.2022</w:t>
+            </w:r>
+          </w:p>
+        </w:tc>
+      </w:tr>
+      <w:tr>
+        <w:trPr>
+          <w:trHeight w:val="288"/>
+        </w:trPr>
+        <w:tc>
+          <w:tcPr>
+            <w:tcW w:w="2537" w:type="dxa"/>
+            <w:tcBorders>
+              <w:top w:val="single" w:sz="4" w:space="0" w:color="000000"/>
+              <w:left w:val="single" w:sz="4" w:space="0" w:color="000000"/>
+              <w:bottom w:val="single" w:sz="4" w:space="0" w:color="000000"/>
+              <w:right w:val="single" w:sz="4" w:space="0" w:color="000000"/>
+            </w:tcBorders>
+          </w:tcPr>
+          <w:p>
+            <w:pPr>
+              <w:spacing w:after="0" w:line="259" w:lineRule="auto"/>
+              <w:rPr>
+                <w:sz w:val="22"/>
+              </w:rPr>
+            </w:pPr>
+            <w:r>
+              <w:rPr>
+                <w:sz w:val="22"/>
+                <w:lang w:val="uk-UA"/>
+              </w:rPr>
+              <w:t xml:space="preserve">Член комітету перевірки якості </w:t>
+            </w:r>
+            <w:r>
+              <w:rPr>
+                <w:sz w:val="22"/>
+                <w:lang w:val="uk-UA"/>
+              </w:rPr>
+              <w:t>дизайну</w:t>
+            </w:r>
+          </w:p>
+        </w:tc>
+        <w:tc>
+          <w:tcPr>
+            <w:tcW w:w="3331" w:type="dxa"/>
+            <w:tcBorders>
+              <w:top w:val="single" w:sz="4" w:space="0" w:color="000000"/>
+              <w:left w:val="single" w:sz="4" w:space="0" w:color="000000"/>
+              <w:bottom w:val="single" w:sz="4" w:space="0" w:color="000000"/>
+              <w:right w:val="single" w:sz="4" w:space="0" w:color="000000"/>
+            </w:tcBorders>
+          </w:tcPr>
+          <w:p>
+            <w:pPr>
+              <w:spacing w:after="0" w:line="259" w:lineRule="auto"/>
+              <w:ind w:left="2"/>
+              <w:jc w:val="center"/>
+              <w:rPr>
+                <w:sz w:val="24"/>
+                <w:lang w:val="uk-UA"/>
+              </w:rPr>
+            </w:pPr>
+            <w:proofErr w:type="spellStart"/>
+            <w:r>
+              <w:rPr>
+                <w:sz w:val="24"/>
+                <w:lang w:val="uk-UA"/>
+              </w:rPr>
+              <w:t>Газін</w:t>
+            </w:r>
+            <w:proofErr w:type="spellEnd"/>
+            <w:r>
+              <w:rPr>
+                <w:sz w:val="24"/>
+                <w:lang w:val="uk-UA"/>
+              </w:rPr>
+              <w:t xml:space="preserve"> К.</w:t>
+            </w:r>
+            <w:r>
+              <w:rPr>
+                <w:sz w:val="24"/>
+                <w:lang w:val="uk-UA"/>
+              </w:rPr>
+              <w:t>А.</w:t>
+            </w:r>
+          </w:p>
+        </w:tc>
+        <w:tc>
+          <w:tcPr>
+            <w:tcW w:w="2466" w:type="dxa"/>
+            <w:tcBorders>
+              <w:top w:val="single" w:sz="4" w:space="0" w:color="000000"/>
+              <w:left w:val="single" w:sz="4" w:space="0" w:color="000000"/>
+              <w:bottom w:val="single" w:sz="4" w:space="0" w:color="000000"/>
+              <w:right w:val="single" w:sz="4" w:space="0" w:color="000000"/>
+            </w:tcBorders>
+          </w:tcPr>
+          <w:p>
+            <w:pPr>
+              <w:spacing w:after="0" w:line="259" w:lineRule="auto"/>
+              <w:ind w:left="2"/>
+              <w:rPr>
+                <w:sz w:val="24"/>
+              </w:rPr>
+            </w:pPr>
+            <w:r>
+              <w:rPr>
+                <w:sz w:val="24"/>
+              </w:rPr>
+              <w:t xml:space="preserve">       </w:t>
+            </w:r>
+            <w:r>
+              <w:rPr>
+                <w:noProof/>
+                <w:sz w:val="24"/>
+                <w:lang w:eastAsia="uk-UA"/>
+              </w:rPr>
+              <w:drawing>
+                <wp:inline distT="0" distB="0" distL="0" distR="0" wp14:anchorId="7230F186" wp14:editId="5AAE84A9">
+                  <wp:extent cx="977900" cy="649605"/>
+                  <wp:effectExtent l="0" t="0" r="0" b="0"/>
+                  <wp:docPr id="11" name="Рисунок 11"/>
+                  <wp:cNvGraphicFramePr>
+                    <a:graphicFrameLocks xmlns:a="http://schemas.openxmlformats.org/drawingml/2006/main" noChangeAspect="1"/>
+                  </wp:cNvGraphicFramePr>
+                  <a:graphic xmlns:a="http://schemas.openxmlformats.org/drawingml/2006/main">
+                    <a:graphicData uri="http://schemas.openxmlformats.org/drawingml/2006/picture">
+                      <pic:pic xmlns:pic="http://schemas.openxmlformats.org/drawingml/2006/picture">
+                        <pic:nvPicPr>
+                          <pic:cNvPr id="1" name=""/>
+                          <pic:cNvPicPr/>
+                        </pic:nvPicPr>
+                        <pic:blipFill>
+                          <a:blip r:embed="rId9"/>
+                          <a:stretch>
+                            <a:fillRect/>
+                          </a:stretch>
+                        </pic:blipFill>
+                        <pic:spPr>
+                          <a:xfrm>
+                            <a:off x="0" y="0"/>
+                            <a:ext cx="1002100" cy="665681"/>
+                          </a:xfrm>
+                          <a:prstGeom prst="rect">
+                            <a:avLst/>
+                          </a:prstGeom>
+                        </pic:spPr>
+                      </pic:pic>
+                    </a:graphicData>
+                  </a:graphic>
+                </wp:inline>
+              </w:drawing>
+            </w:r>
+          </w:p>
+        </w:tc>
+        <w:tc>
+          <w:tcPr>
+            <w:tcW w:w="1519" w:type="dxa"/>
+            <w:tcBorders>
+              <w:top w:val="single" w:sz="4" w:space="0" w:color="000000"/>
+              <w:left w:val="single" w:sz="4" w:space="0" w:color="000000"/>
+              <w:bottom w:val="single" w:sz="4" w:space="0" w:color="000000"/>
+              <w:right w:val="single" w:sz="4" w:space="0" w:color="000000"/>
+            </w:tcBorders>
+          </w:tcPr>
+          <w:p>
+            <w:pPr>
+              <w:spacing w:after="0" w:line="259" w:lineRule="auto"/>
+              <w:ind w:left="2"/>
+              <w:rPr>
+                <w:sz w:val="24"/>
+              </w:rPr>
+            </w:pPr>
+            <w:r>
+              <w:rPr>
+                <w:sz w:val="24"/>
+              </w:rPr>
+              <w:t>25.02.2022</w:t>
+            </w:r>
+          </w:p>
+        </w:tc>
+      </w:tr>
+      <w:tr>
+        <w:trPr>
+          <w:trHeight w:val="288"/>
+        </w:trPr>
+        <w:tc>
+          <w:tcPr>
+            <w:tcW w:w="2537" w:type="dxa"/>
+            <w:tcBorders>
+              <w:top w:val="single" w:sz="4" w:space="0" w:color="000000"/>
+              <w:left w:val="single" w:sz="4" w:space="0" w:color="000000"/>
+              <w:bottom w:val="single" w:sz="4" w:space="0" w:color="000000"/>
+              <w:right w:val="single" w:sz="4" w:space="0" w:color="000000"/>
+            </w:tcBorders>
+          </w:tcPr>
+          <w:p>
+            <w:pPr>
+              <w:spacing w:after="0" w:line="259" w:lineRule="auto"/>
+              <w:rPr>
+                <w:sz w:val="22"/>
+                <w:lang w:val="uk-UA"/>
+              </w:rPr>
+            </w:pPr>
+            <w:r>
+              <w:rPr>
+                <w:sz w:val="22"/>
+                <w:lang w:val="uk-UA"/>
+              </w:rPr>
+              <w:t>Член комітету перевірки якості функціоналу</w:t>
+            </w:r>
+          </w:p>
+        </w:tc>
+        <w:tc>
+          <w:tcPr>
+            <w:tcW w:w="3331" w:type="dxa"/>
+            <w:tcBorders>
+              <w:top w:val="single" w:sz="4" w:space="0" w:color="000000"/>
+              <w:left w:val="single" w:sz="4" w:space="0" w:color="000000"/>
+              <w:bottom w:val="single" w:sz="4" w:space="0" w:color="000000"/>
+              <w:right w:val="single" w:sz="4" w:space="0" w:color="000000"/>
+            </w:tcBorders>
+          </w:tcPr>
+          <w:p>
+            <w:pPr>
+              <w:spacing w:after="0" w:line="259" w:lineRule="auto"/>
+              <w:ind w:left="2"/>
+              <w:jc w:val="center"/>
+              <w:rPr>
+                <w:sz w:val="24"/>
+                <w:lang w:val="uk-UA"/>
+              </w:rPr>
+            </w:pPr>
+            <w:proofErr w:type="spellStart"/>
+            <w:r>
+              <w:rPr>
+                <w:sz w:val="24"/>
+                <w:lang w:val="uk-UA"/>
+              </w:rPr>
+              <w:t>Завальнюк</w:t>
+            </w:r>
+            <w:proofErr w:type="spellEnd"/>
+            <w:r>
+              <w:rPr>
+                <w:sz w:val="24"/>
+                <w:lang w:val="uk-UA"/>
+              </w:rPr>
+              <w:t xml:space="preserve"> М.Є.</w:t>
+            </w:r>
+          </w:p>
+        </w:tc>
+        <w:tc>
+          <w:tcPr>
+            <w:tcW w:w="2466" w:type="dxa"/>
+            <w:tcBorders>
+              <w:top w:val="single" w:sz="4" w:space="0" w:color="000000"/>
+              <w:left w:val="single" w:sz="4" w:space="0" w:color="000000"/>
+              <w:bottom w:val="single" w:sz="4" w:space="0" w:color="000000"/>
+              <w:right w:val="single" w:sz="4" w:space="0" w:color="000000"/>
+            </w:tcBorders>
+          </w:tcPr>
+          <w:p>
+            <w:pPr>
+              <w:spacing w:after="0" w:line="259" w:lineRule="auto"/>
+              <w:ind w:left="2"/>
+              <w:rPr>
+                <w:sz w:val="24"/>
+              </w:rPr>
+            </w:pPr>
+            <w:r>
+              <w:rPr>
+                <w:sz w:val="24"/>
+              </w:rPr>
+              <w:t xml:space="preserve">     </w:t>
+            </w:r>
+            <w:r>
+              <w:rPr>
+                <w:noProof/>
+                <w:sz w:val="24"/>
+                <w:lang w:eastAsia="uk-UA"/>
+              </w:rPr>
+              <w:drawing>
+                <wp:inline distT="0" distB="0" distL="0" distR="0" wp14:anchorId="74241F48" wp14:editId="28D10FD5">
+                  <wp:extent cx="1062451" cy="509905"/>
+                  <wp:effectExtent l="0" t="0" r="4445" b="4445"/>
+                  <wp:docPr id="12" name="Рисунок 12"/>
+                  <wp:cNvGraphicFramePr>
+                    <a:graphicFrameLocks xmlns:a="http://schemas.openxmlformats.org/drawingml/2006/main" noChangeAspect="1"/>
+                  </wp:cNvGraphicFramePr>
+                  <a:graphic xmlns:a="http://schemas.openxmlformats.org/drawingml/2006/main">
+                    <a:graphicData uri="http://schemas.openxmlformats.org/drawingml/2006/picture">
+                      <pic:pic xmlns:pic="http://schemas.openxmlformats.org/drawingml/2006/picture">
+                        <pic:nvPicPr>
+                          <pic:cNvPr id="1" name=""/>
+                          <pic:cNvPicPr/>
+                        </pic:nvPicPr>
+                        <pic:blipFill>
+                          <a:blip r:embed="rId10"/>
+                          <a:stretch>
+                            <a:fillRect/>
+                          </a:stretch>
+                        </pic:blipFill>
+                        <pic:spPr>
+                          <a:xfrm>
+                            <a:off x="0" y="0"/>
+                            <a:ext cx="1084872" cy="520666"/>
+                          </a:xfrm>
+                          <a:prstGeom prst="rect">
+                            <a:avLst/>
+                          </a:prstGeom>
+                        </pic:spPr>
+                      </pic:pic>
+                    </a:graphicData>
+                  </a:graphic>
+                </wp:inline>
+              </w:drawing>
+            </w:r>
+          </w:p>
+        </w:tc>
+        <w:tc>
+          <w:tcPr>
+            <w:tcW w:w="1519" w:type="dxa"/>
+            <w:tcBorders>
+              <w:top w:val="single" w:sz="4" w:space="0" w:color="000000"/>
+              <w:left w:val="single" w:sz="4" w:space="0" w:color="000000"/>
+              <w:bottom w:val="single" w:sz="4" w:space="0" w:color="000000"/>
+              <w:right w:val="single" w:sz="4" w:space="0" w:color="000000"/>
+            </w:tcBorders>
+          </w:tcPr>
+          <w:p>
+            <w:pPr>
+              <w:spacing w:after="0" w:line="259" w:lineRule="auto"/>
+              <w:ind w:left="2"/>
+              <w:rPr>
+                <w:sz w:val="24"/>
+              </w:rPr>
+            </w:pPr>
+            <w:r>
+              <w:rPr>
+                <w:sz w:val="24"/>
+              </w:rPr>
+              <w:t>25.02.2022</w:t>
+            </w:r>
+          </w:p>
+        </w:tc>
+      </w:tr>
+      <w:tr>
+        <w:trPr>
+          <w:trHeight w:val="288"/>
+        </w:trPr>
+        <w:tc>
+          <w:tcPr>
+            <w:tcW w:w="2537" w:type="dxa"/>
+            <w:tcBorders>
+              <w:top w:val="single" w:sz="4" w:space="0" w:color="000000"/>
+              <w:left w:val="single" w:sz="4" w:space="0" w:color="000000"/>
+              <w:bottom w:val="single" w:sz="4" w:space="0" w:color="000000"/>
+              <w:right w:val="single" w:sz="4" w:space="0" w:color="000000"/>
+            </w:tcBorders>
+          </w:tcPr>
+          <w:p>
+            <w:pPr>
+              <w:spacing w:after="0" w:line="259" w:lineRule="auto"/>
+              <w:rPr>
+                <w:sz w:val="22"/>
+              </w:rPr>
+            </w:pPr>
+            <w:r>
+              <w:rPr>
+                <w:sz w:val="22"/>
+                <w:lang w:val="uk-UA"/>
+              </w:rPr>
+              <w:t>Член комітету перевірки якості функціоналу</w:t>
+            </w:r>
+          </w:p>
+        </w:tc>
+        <w:tc>
+          <w:tcPr>
+            <w:tcW w:w="3331" w:type="dxa"/>
+            <w:tcBorders>
+              <w:top w:val="single" w:sz="4" w:space="0" w:color="000000"/>
+              <w:left w:val="single" w:sz="4" w:space="0" w:color="000000"/>
+              <w:bottom w:val="single" w:sz="4" w:space="0" w:color="000000"/>
+              <w:right w:val="single" w:sz="4" w:space="0" w:color="000000"/>
+            </w:tcBorders>
+          </w:tcPr>
+          <w:p>
+            <w:pPr>
+              <w:spacing w:after="0" w:line="259" w:lineRule="auto"/>
+              <w:ind w:left="2"/>
+              <w:jc w:val="center"/>
+              <w:rPr>
+                <w:sz w:val="24"/>
+                <w:lang w:val="uk-UA"/>
+              </w:rPr>
+            </w:pPr>
+            <w:r>
+              <w:rPr>
+                <w:sz w:val="24"/>
+                <w:lang w:val="uk-UA"/>
+              </w:rPr>
+              <w:t>Дмитренко Р.В.</w:t>
+            </w:r>
+          </w:p>
+        </w:tc>
+        <w:tc>
+          <w:tcPr>
+            <w:tcW w:w="2466" w:type="dxa"/>
+            <w:tcBorders>
+              <w:top w:val="single" w:sz="4" w:space="0" w:color="000000"/>
+              <w:left w:val="single" w:sz="4" w:space="0" w:color="000000"/>
+              <w:bottom w:val="single" w:sz="4" w:space="0" w:color="000000"/>
+              <w:right w:val="single" w:sz="4" w:space="0" w:color="000000"/>
+            </w:tcBorders>
+          </w:tcPr>
+          <w:p>
+            <w:pPr>
+              <w:spacing w:after="0" w:line="259" w:lineRule="auto"/>
+              <w:ind w:left="2"/>
+              <w:rPr>
+                <w:sz w:val="24"/>
+              </w:rPr>
+            </w:pPr>
+            <w:r>
+              <w:rPr>
+                <w:sz w:val="24"/>
+              </w:rPr>
+              <w:t xml:space="preserve">     </w:t>
+            </w:r>
+            <w:r>
+              <w:rPr>
+                <w:noProof/>
+                <w:sz w:val="24"/>
+                <w:lang w:eastAsia="uk-UA"/>
+              </w:rPr>
+              <w:drawing>
+                <wp:inline distT="0" distB="0" distL="0" distR="0" wp14:anchorId="77592FD3" wp14:editId="338C9C80">
+                  <wp:extent cx="1028700" cy="548640"/>
+                  <wp:effectExtent l="0" t="0" r="0" b="3810"/>
+                  <wp:docPr id="13" name="Рисунок 13"/>
+                  <wp:cNvGraphicFramePr>
+                    <a:graphicFrameLocks xmlns:a="http://schemas.openxmlformats.org/drawingml/2006/main" noChangeAspect="1"/>
+                  </wp:cNvGraphicFramePr>
+                  <a:graphic xmlns:a="http://schemas.openxmlformats.org/drawingml/2006/main">
+                    <a:graphicData uri="http://schemas.openxmlformats.org/drawingml/2006/picture">
+                      <pic:pic xmlns:pic="http://schemas.openxmlformats.org/drawingml/2006/picture">
+                        <pic:nvPicPr>
+                          <pic:cNvPr id="1" name=""/>
+                          <pic:cNvPicPr/>
+                        </pic:nvPicPr>
+                        <pic:blipFill>
+                          <a:blip r:embed="rId11"/>
+                          <a:stretch>
+                            <a:fillRect/>
+                          </a:stretch>
+                        </pic:blipFill>
+                        <pic:spPr>
+                          <a:xfrm>
+                            <a:off x="0" y="0"/>
+                            <a:ext cx="1043394" cy="556477"/>
+                          </a:xfrm>
+                          <a:prstGeom prst="rect">
+                            <a:avLst/>
+                          </a:prstGeom>
+                        </pic:spPr>
+                      </pic:pic>
+                    </a:graphicData>
+                  </a:graphic>
+                </wp:inline>
+              </w:drawing>
+            </w:r>
+          </w:p>
+        </w:tc>
+        <w:tc>
+          <w:tcPr>
+            <w:tcW w:w="1519" w:type="dxa"/>
+            <w:tcBorders>
+              <w:top w:val="single" w:sz="4" w:space="0" w:color="000000"/>
+              <w:left w:val="single" w:sz="4" w:space="0" w:color="000000"/>
+              <w:bottom w:val="single" w:sz="4" w:space="0" w:color="000000"/>
+              <w:right w:val="single" w:sz="4" w:space="0" w:color="000000"/>
+            </w:tcBorders>
+          </w:tcPr>
+          <w:p>
+            <w:pPr>
+              <w:spacing w:after="0" w:line="259" w:lineRule="auto"/>
+              <w:ind w:left="2"/>
+              <w:rPr>
+                <w:sz w:val="24"/>
+              </w:rPr>
+            </w:pPr>
+            <w:r>
+              <w:rPr>
+                <w:sz w:val="24"/>
+              </w:rPr>
+              <w:t>25.02.2022</w:t>
+            </w:r>
+          </w:p>
+        </w:tc>
+      </w:tr>
+      <w:tr>
+        <w:trPr>
+          <w:trHeight w:val="288"/>
+        </w:trPr>
+        <w:tc>
+          <w:tcPr>
+            <w:tcW w:w="2537" w:type="dxa"/>
+            <w:tcBorders>
+              <w:top w:val="single" w:sz="4" w:space="0" w:color="000000"/>
+              <w:left w:val="single" w:sz="4" w:space="0" w:color="000000"/>
+              <w:bottom w:val="single" w:sz="4" w:space="0" w:color="000000"/>
+              <w:right w:val="single" w:sz="4" w:space="0" w:color="000000"/>
+            </w:tcBorders>
+          </w:tcPr>
+          <w:p>
+            <w:pPr>
+              <w:spacing w:after="0" w:line="259" w:lineRule="auto"/>
+              <w:rPr>
+                <w:sz w:val="22"/>
+              </w:rPr>
+            </w:pPr>
+            <w:r>
+              <w:rPr>
+                <w:sz w:val="22"/>
+                <w:lang w:val="uk-UA"/>
+              </w:rPr>
+              <w:t>Член комітету перевірки якості функціоналу</w:t>
+            </w:r>
+          </w:p>
+        </w:tc>
+        <w:tc>
+          <w:tcPr>
+            <w:tcW w:w="3331" w:type="dxa"/>
+            <w:tcBorders>
+              <w:top w:val="single" w:sz="4" w:space="0" w:color="000000"/>
+              <w:left w:val="single" w:sz="4" w:space="0" w:color="000000"/>
+              <w:bottom w:val="single" w:sz="4" w:space="0" w:color="000000"/>
+              <w:right w:val="single" w:sz="4" w:space="0" w:color="000000"/>
+            </w:tcBorders>
+          </w:tcPr>
+          <w:p>
+            <w:pPr>
+              <w:spacing w:after="0" w:line="259" w:lineRule="auto"/>
+              <w:ind w:left="2"/>
+              <w:jc w:val="center"/>
+              <w:rPr>
+                <w:sz w:val="24"/>
+                <w:lang w:val="uk-UA"/>
+              </w:rPr>
+            </w:pPr>
+            <w:r>
+              <w:rPr>
+                <w:sz w:val="24"/>
+                <w:lang w:val="uk-UA"/>
+              </w:rPr>
+              <w:t>Пальчик М.Р.</w:t>
+            </w:r>
+          </w:p>
+        </w:tc>
+        <w:tc>
+          <w:tcPr>
+            <w:tcW w:w="2466" w:type="dxa"/>
+            <w:tcBorders>
+              <w:top w:val="single" w:sz="4" w:space="0" w:color="000000"/>
+              <w:left w:val="single" w:sz="4" w:space="0" w:color="000000"/>
+              <w:bottom w:val="single" w:sz="4" w:space="0" w:color="000000"/>
+              <w:right w:val="single" w:sz="4" w:space="0" w:color="000000"/>
+            </w:tcBorders>
+          </w:tcPr>
+          <w:p>
+            <w:pPr>
+              <w:spacing w:after="0" w:line="259" w:lineRule="auto"/>
+              <w:ind w:left="2"/>
+              <w:rPr>
+                <w:sz w:val="24"/>
+              </w:rPr>
+            </w:pPr>
+            <w:r>
+              <w:rPr>
+                <w:sz w:val="24"/>
+              </w:rPr>
+              <w:t xml:space="preserve">     </w:t>
+            </w:r>
+            <w:r>
+              <w:rPr>
+                <w:noProof/>
+                <w:sz w:val="24"/>
+                <w:lang w:eastAsia="uk-UA"/>
+              </w:rPr>
+              <w:drawing>
+                <wp:inline distT="0" distB="0" distL="0" distR="0" wp14:anchorId="345CB53D" wp14:editId="63A1BDB9">
+                  <wp:extent cx="1079500" cy="557217"/>
+                  <wp:effectExtent l="0" t="0" r="6350" b="0"/>
+                  <wp:docPr id="14" name="Рисунок 14"/>
+                  <wp:cNvGraphicFramePr>
+                    <a:graphicFrameLocks xmlns:a="http://schemas.openxmlformats.org/drawingml/2006/main" noChangeAspect="1"/>
+                  </wp:cNvGraphicFramePr>
+                  <a:graphic xmlns:a="http://schemas.openxmlformats.org/drawingml/2006/main">
+                    <a:graphicData uri="http://schemas.openxmlformats.org/drawingml/2006/picture">
+                      <pic:pic xmlns:pic="http://schemas.openxmlformats.org/drawingml/2006/picture">
+                        <pic:nvPicPr>
+                          <pic:cNvPr id="1" name=""/>
+                          <pic:cNvPicPr/>
+                        </pic:nvPicPr>
+                        <pic:blipFill>
+                          <a:blip r:embed="rId12"/>
+                          <a:stretch>
+                            <a:fillRect/>
+                          </a:stretch>
+                        </pic:blipFill>
+                        <pic:spPr>
+                          <a:xfrm>
+                            <a:off x="0" y="0"/>
+                            <a:ext cx="1099962" cy="567779"/>
+                          </a:xfrm>
+                          <a:prstGeom prst="rect">
+                            <a:avLst/>
+                          </a:prstGeom>
+                        </pic:spPr>
+                      </pic:pic>
+                    </a:graphicData>
+                  </a:graphic>
+                </wp:inline>
+              </w:drawing>
+            </w:r>
+          </w:p>
+        </w:tc>
+        <w:tc>
+          <w:tcPr>
+            <w:tcW w:w="1519" w:type="dxa"/>
+            <w:tcBorders>
+              <w:top w:val="single" w:sz="4" w:space="0" w:color="000000"/>
+              <w:left w:val="single" w:sz="4" w:space="0" w:color="000000"/>
+              <w:bottom w:val="single" w:sz="4" w:space="0" w:color="000000"/>
+              <w:right w:val="single" w:sz="4" w:space="0" w:color="000000"/>
+            </w:tcBorders>
+          </w:tcPr>
+          <w:p>
+            <w:pPr>
+              <w:spacing w:after="0" w:line="259" w:lineRule="auto"/>
+              <w:ind w:left="2"/>
+              <w:rPr>
+                <w:sz w:val="24"/>
+              </w:rPr>
+            </w:pPr>
+            <w:r>
+              <w:rPr>
+                <w:sz w:val="24"/>
+              </w:rPr>
+              <w:t>25.02.2022</w:t>
             </w:r>
           </w:p>
         </w:tc>
@@ -12843,7 +14137,7 @@
   <w:style w:type="paragraph" w:default="1" w:styleId="a">
     <w:name w:val="Normal"/>
     <w:qFormat/>
-    <w:rsid w:val="00237531"/>
+    <w:rsid w:val="00D83C36"/>
     <w:pPr>
       <w:spacing w:after="200" w:line="276" w:lineRule="auto"/>
     </w:pPr>
@@ -12921,6 +14215,7 @@
   <w:style w:type="character" w:default="1" w:styleId="a0">
     <w:name w:val="Default Paragraph Font"/>
     <w:uiPriority w:val="1"/>
+    <w:semiHidden/>
     <w:unhideWhenUsed/>
   </w:style>
   <w:style w:type="table" w:default="1" w:styleId="a1">
@@ -13513,7 +14808,7 @@
 </file>
 
 <file path=customXml/itemProps1.xml><?xml version="1.0" encoding="utf-8"?>
-<ds:datastoreItem xmlns:ds="http://schemas.openxmlformats.org/officeDocument/2006/customXml" ds:itemID="{4F5C8FAC-9C00-4155-B5A2-9D527E2AFF2B}">
+<ds:datastoreItem xmlns:ds="http://schemas.openxmlformats.org/officeDocument/2006/customXml" ds:itemID="{F7F56E6E-F5FB-4347-A740-0A0328955712}">
   <ds:schemaRefs>
     <ds:schemaRef ds:uri="http://schemas.openxmlformats.org/officeDocument/2006/bibliography"/>
   </ds:schemaRefs>

</xml_diff>